<commit_message>
Recomendaciones del clean code, para funciones, clases, nombres, etc.
</commit_message>
<xml_diff>
--- a/src/Apuntes/Apuntes Curso - Clean Solid.docx
+++ b/src/Apuntes/Apuntes Curso - Clean Solid.docx
@@ -1,6 +1,6 @@
 
 <file path=word/document.xml><?xml version="1.0" encoding="utf-8"?>
-<w:document xmlns:wpc="http://schemas.microsoft.com/office/word/2010/wordprocessingCanvas" xmlns:cx="http://schemas.microsoft.com/office/drawing/2014/chartex" xmlns:cx1="http://schemas.microsoft.com/office/drawing/2015/9/8/chartex" xmlns:cx2="http://schemas.microsoft.com/office/drawing/2015/10/21/chartex" xmlns:cx3="http://schemas.microsoft.com/office/drawing/2016/5/9/chartex" xmlns:cx4="http://schemas.microsoft.com/office/drawing/2016/5/10/chartex" xmlns:cx5="http://schemas.microsoft.com/office/drawing/2016/5/11/chartex" xmlns:cx6="http://schemas.microsoft.com/office/drawing/2016/5/12/chartex" xmlns:cx7="http://schemas.microsoft.com/office/drawing/2016/5/13/chartex" xmlns:cx8="http://schemas.microsoft.com/office/drawing/2016/5/14/chartex" xmlns:mc="http://schemas.openxmlformats.org/markup-compatibility/2006" xmlns:aink="http://schemas.microsoft.com/office/drawing/2016/ink" xmlns:am3d="http://schemas.microsoft.com/office/drawing/2017/model3d" xmlns:o="urn:schemas-microsoft-com:office:office" xmlns:oel="http://schemas.microsoft.com/office/2019/extlst" xmlns:r="http://schemas.openxmlformats.org/officeDocument/2006/relationships" xmlns:m="http://schemas.openxmlformats.org/officeDocument/2006/math" xmlns:v="urn:schemas-microsoft-com:vml" xmlns:wp14="http://schemas.microsoft.com/office/word/2010/wordprocessingDrawing" xmlns:wp="http://schemas.openxmlformats.org/drawingml/2006/wordprocessingDrawing" xmlns:w10="urn:schemas-microsoft-com:office:word" xmlns:w="http://schemas.openxmlformats.org/wordprocessingml/2006/main" xmlns:w14="http://schemas.microsoft.com/office/word/2010/wordml" xmlns:w15="http://schemas.microsoft.com/office/word/2012/wordml" xmlns:w16cex="http://schemas.microsoft.com/office/word/2018/wordml/cex" xmlns:w16cid="http://schemas.microsoft.com/office/word/2016/wordml/cid" xmlns:w16="http://schemas.microsoft.com/office/word/2018/wordml" xmlns:w16du="http://schemas.microsoft.com/office/word/2023/wordml/word16du" xmlns:w16sdtdh="http://schemas.microsoft.com/office/word/2020/wordml/sdtdatahash" xmlns:w16se="http://schemas.microsoft.com/office/word/2015/wordml/symex" xmlns:wpg="http://schemas.microsoft.com/office/word/2010/wordprocessingGroup" xmlns:wpi="http://schemas.microsoft.com/office/word/2010/wordprocessingInk" xmlns:wne="http://schemas.microsoft.com/office/word/2006/wordml" xmlns:wps="http://schemas.microsoft.com/office/word/2010/wordprocessingShape" mc:Ignorable="w14 w15 w16se w16cid w16 w16cex w16sdtdh wp14">
+<w:document xmlns:wpc="http://schemas.microsoft.com/office/word/2010/wordprocessingCanvas" xmlns:cx="http://schemas.microsoft.com/office/drawing/2014/chartex" xmlns:cx1="http://schemas.microsoft.com/office/drawing/2015/9/8/chartex" xmlns:cx2="http://schemas.microsoft.com/office/drawing/2015/10/21/chartex" xmlns:cx3="http://schemas.microsoft.com/office/drawing/2016/5/9/chartex" xmlns:cx4="http://schemas.microsoft.com/office/drawing/2016/5/10/chartex" xmlns:cx5="http://schemas.microsoft.com/office/drawing/2016/5/11/chartex" xmlns:cx6="http://schemas.microsoft.com/office/drawing/2016/5/12/chartex" xmlns:cx7="http://schemas.microsoft.com/office/drawing/2016/5/13/chartex" xmlns:cx8="http://schemas.microsoft.com/office/drawing/2016/5/14/chartex" xmlns:mc="http://schemas.openxmlformats.org/markup-compatibility/2006" xmlns:aink="http://schemas.microsoft.com/office/drawing/2016/ink" xmlns:am3d="http://schemas.microsoft.com/office/drawing/2017/model3d" xmlns:o="urn:schemas-microsoft-com:office:office" xmlns:r="http://schemas.openxmlformats.org/officeDocument/2006/relationships" xmlns:m="http://schemas.openxmlformats.org/officeDocument/2006/math" xmlns:v="urn:schemas-microsoft-com:vml" xmlns:wp14="http://schemas.microsoft.com/office/word/2010/wordprocessingDrawing" xmlns:wp="http://schemas.openxmlformats.org/drawingml/2006/wordprocessingDrawing" xmlns:w10="urn:schemas-microsoft-com:office:word" xmlns:w="http://schemas.openxmlformats.org/wordprocessingml/2006/main" xmlns:w14="http://schemas.microsoft.com/office/word/2010/wordml" xmlns:w15="http://schemas.microsoft.com/office/word/2012/wordml" xmlns:w16cex="http://schemas.microsoft.com/office/word/2018/wordml/cex" xmlns:w16cid="http://schemas.microsoft.com/office/word/2016/wordml/cid" xmlns:w16="http://schemas.microsoft.com/office/word/2018/wordml" xmlns:w16sdtdh="http://schemas.microsoft.com/office/word/2020/wordml/sdtdatahash" xmlns:w16se="http://schemas.microsoft.com/office/word/2015/wordml/symex" xmlns:wpg="http://schemas.microsoft.com/office/word/2010/wordprocessingGroup" xmlns:wpi="http://schemas.microsoft.com/office/word/2010/wordprocessingInk" xmlns:wne="http://schemas.microsoft.com/office/word/2006/wordml" xmlns:wps="http://schemas.microsoft.com/office/word/2010/wordprocessingShape" mc:Ignorable="w14 w15 w16se w16cid w16 w16cex w16sdtdh wp14">
   <w:body>
     <w:p>
       <w:pPr>
@@ -86,6 +86,9 @@
         <w:jc w:val="center"/>
       </w:pPr>
       <w:r>
+        <w:rPr>
+          <w:noProof/>
+        </w:rPr>
         <w:drawing>
           <wp:inline distT="0" distB="0" distL="0" distR="0" wp14:anchorId="6163E1CB" wp14:editId="236CA098">
             <wp:extent cx="3034602" cy="770426"/>
@@ -205,7 +208,19 @@
         <w:t>Prudente</w:t>
       </w:r>
       <w:r>
-        <w:t xml:space="preserve"> e inadvertida (ocurre terminando el proyecto, visualizando posibles mejoras, y preguntándose si vale la pena construir algo denuvo)</w:t>
+        <w:t xml:space="preserve"> e inadvertida (ocurre terminando el proyecto, visualizando posibles mejoras, y preguntándose si vale la pena construir algo de</w:t>
+      </w:r>
+      <w:r>
+        <w:t xml:space="preserve"> </w:t>
+      </w:r>
+      <w:r>
+        <w:t>nu</w:t>
+      </w:r>
+      <w:r>
+        <w:t>e</w:t>
+      </w:r>
+      <w:r>
+        <w:t>vo)</w:t>
       </w:r>
     </w:p>
     <w:p>
@@ -220,6 +235,9 @@
         <w:jc w:val="center"/>
       </w:pPr>
       <w:r>
+        <w:rPr>
+          <w:noProof/>
+        </w:rPr>
         <w:drawing>
           <wp:inline distT="0" distB="0" distL="0" distR="0" wp14:anchorId="61A1087D" wp14:editId="0C553EC9">
             <wp:extent cx="3949002" cy="1802220"/>
@@ -277,81 +295,23 @@
         <w:pStyle w:val="Prrafodelista"/>
         <w:jc w:val="both"/>
       </w:pPr>
-    </w:p>
-    <w:p>
-      <w:pPr>
-        <w:pStyle w:val="Prrafodelista"/>
-        <w:jc w:val="both"/>
-      </w:pPr>
-    </w:p>
-    <w:p>
-      <w:pPr>
-        <w:pStyle w:val="Prrafodelista"/>
-        <w:jc w:val="both"/>
-      </w:pPr>
-    </w:p>
-    <w:p>
-      <w:pPr>
-        <w:pStyle w:val="Prrafodelista"/>
-        <w:jc w:val="both"/>
-      </w:pPr>
-    </w:p>
-    <w:p>
-      <w:pPr>
-        <w:pStyle w:val="Prrafodelista"/>
-        <w:jc w:val="both"/>
-      </w:pPr>
-    </w:p>
-    <w:p>
-      <w:pPr>
-        <w:pStyle w:val="Prrafodelista"/>
-        <w:jc w:val="both"/>
-      </w:pPr>
-    </w:p>
-    <w:p>
-      <w:pPr>
-        <w:pStyle w:val="Prrafodelista"/>
-        <w:jc w:val="both"/>
-      </w:pPr>
-    </w:p>
-    <w:p>
-      <w:pPr>
-        <w:pStyle w:val="Prrafodelista"/>
-        <w:jc w:val="both"/>
-      </w:pPr>
-    </w:p>
-    <w:p>
-      <w:pPr>
-        <w:pStyle w:val="Prrafodelista"/>
-        <w:jc w:val="both"/>
-      </w:pPr>
-    </w:p>
-    <w:p>
-      <w:pPr>
-        <w:pStyle w:val="Prrafodelista"/>
-        <w:jc w:val="both"/>
-      </w:pPr>
-    </w:p>
-    <w:p>
-      <w:pPr>
-        <w:pStyle w:val="Prrafodelista"/>
-        <w:jc w:val="both"/>
-      </w:pPr>
-      <w:r>
-        <w:lastRenderedPageBreak/>
+      <w:r>
         <w:t>¿Cómo se paga una deuda técnica?</w:t>
       </w:r>
     </w:p>
     <w:p>
       <w:pPr>
         <w:pStyle w:val="Prrafodelista"/>
-        <w:jc w:val="both"/>
-      </w:pPr>
-      <w:r>
+        <w:jc w:val="center"/>
+      </w:pPr>
+      <w:r>
+        <w:rPr>
+          <w:noProof/>
+        </w:rPr>
         <w:drawing>
-          <wp:inline distT="0" distB="0" distL="0" distR="0" wp14:anchorId="457E1D15" wp14:editId="0EBA03F5">
-            <wp:extent cx="5400040" cy="1133475"/>
-            <wp:effectExtent l="0" t="0" r="0" b="9525"/>
+          <wp:inline distT="0" distB="0" distL="0" distR="0" wp14:anchorId="457E1D15" wp14:editId="2CA2AB86">
+            <wp:extent cx="3642802" cy="764629"/>
+            <wp:effectExtent l="0" t="0" r="0" b="0"/>
             <wp:docPr id="3" name="Imagen 3" descr="Texto&#10;&#10;Descripción generada automáticamente"/>
             <wp:cNvGraphicFramePr>
               <a:graphicFrameLocks xmlns:a="http://schemas.openxmlformats.org/drawingml/2006/main" noChangeAspect="1"/>
@@ -372,7 +332,7 @@
                   <pic:spPr>
                     <a:xfrm>
                       <a:off x="0" y="0"/>
-                      <a:ext cx="5400040" cy="1133475"/>
+                      <a:ext cx="3676742" cy="771753"/>
                     </a:xfrm>
                     <a:prstGeom prst="rect">
                       <a:avLst/>
@@ -392,10 +352,13 @@
         <w:jc w:val="center"/>
       </w:pPr>
       <w:r>
+        <w:rPr>
+          <w:noProof/>
+        </w:rPr>
         <w:drawing>
-          <wp:inline distT="0" distB="0" distL="0" distR="0" wp14:anchorId="5DA22B27" wp14:editId="6F509C99">
-            <wp:extent cx="4521759" cy="756594"/>
-            <wp:effectExtent l="0" t="0" r="0" b="5715"/>
+          <wp:inline distT="0" distB="0" distL="0" distR="0" wp14:anchorId="5DA22B27" wp14:editId="027FD76F">
+            <wp:extent cx="2854518" cy="477626"/>
+            <wp:effectExtent l="0" t="0" r="3175" b="0"/>
             <wp:docPr id="4" name="Imagen 4" descr="Texto&#10;&#10;Descripción generada automáticamente"/>
             <wp:cNvGraphicFramePr>
               <a:graphicFrameLocks xmlns:a="http://schemas.openxmlformats.org/drawingml/2006/main" noChangeAspect="1"/>
@@ -416,7 +379,7 @@
                   <pic:spPr>
                     <a:xfrm>
                       <a:off x="0" y="0"/>
-                      <a:ext cx="4541609" cy="759915"/>
+                      <a:ext cx="2875972" cy="481216"/>
                     </a:xfrm>
                     <a:prstGeom prst="rect">
                       <a:avLst/>
@@ -449,6 +412,7 @@
         <w:ind w:left="708"/>
       </w:pPr>
       <w:r>
+        <w:lastRenderedPageBreak/>
         <w:t>Clean Code</w:t>
       </w:r>
     </w:p>
@@ -458,13 +422,7 @@
         <w:ind w:left="708"/>
       </w:pPr>
       <w:r>
-        <w:t>Cliente o código limpio es aquel que se ha escrito con la intención de que otra persona o tú mismo lo</w:t>
-      </w:r>
-      <w:r>
-        <w:t xml:space="preserve"> </w:t>
-      </w:r>
-      <w:r>
-        <w:t>entienda en el futuro.</w:t>
+        <w:t>Cliente o código limpio es aquel que se ha escrito con la intención de que otra persona o tú mismo lo entienda en el futuro.</w:t>
       </w:r>
     </w:p>
     <w:p>
@@ -497,6 +455,9 @@
         <w:ind w:left="1428"/>
       </w:pPr>
       <w:r>
+        <w:rPr>
+          <w:noProof/>
+        </w:rPr>
         <w:drawing>
           <wp:inline distT="0" distB="0" distL="0" distR="0" wp14:anchorId="651891C8" wp14:editId="0D9AE805">
             <wp:extent cx="3871905" cy="2189557"/>
@@ -534,6 +495,483 @@
         </w:drawing>
       </w:r>
     </w:p>
+    <w:p>
+      <w:pPr>
+        <w:pStyle w:val="Prrafodelista"/>
+        <w:ind w:left="1428"/>
+      </w:pPr>
+    </w:p>
+    <w:p>
+      <w:pPr>
+        <w:pStyle w:val="Prrafodelista"/>
+        <w:ind w:left="1428"/>
+      </w:pPr>
+    </w:p>
+    <w:p>
+      <w:pPr>
+        <w:pStyle w:val="Prrafodelista"/>
+        <w:ind w:left="1428"/>
+      </w:pPr>
+    </w:p>
+    <w:p>
+      <w:pPr>
+        <w:pStyle w:val="Prrafodelista"/>
+        <w:jc w:val="both"/>
+      </w:pPr>
+      <w:r>
+        <w:t xml:space="preserve">Opciones de nombres para variables </w:t>
+      </w:r>
+      <w:r>
+        <w:t>booleanas</w:t>
+      </w:r>
+    </w:p>
+    <w:p>
+      <w:pPr>
+        <w:pStyle w:val="Prrafodelista"/>
+        <w:jc w:val="both"/>
+      </w:pPr>
+    </w:p>
+    <w:p>
+      <w:pPr>
+        <w:pStyle w:val="Prrafodelista"/>
+        <w:ind w:left="708"/>
+        <w:jc w:val="center"/>
+      </w:pPr>
+      <w:r>
+        <w:drawing>
+          <wp:inline distT="0" distB="0" distL="0" distR="0" wp14:anchorId="65596E6B" wp14:editId="29957587">
+            <wp:extent cx="2560320" cy="1800413"/>
+            <wp:effectExtent l="0" t="0" r="0" b="9525"/>
+            <wp:docPr id="7" name="Imagen 7"/>
+            <wp:cNvGraphicFramePr>
+              <a:graphicFrameLocks xmlns:a="http://schemas.openxmlformats.org/drawingml/2006/main" noChangeAspect="1"/>
+            </wp:cNvGraphicFramePr>
+            <a:graphic xmlns:a="http://schemas.openxmlformats.org/drawingml/2006/main">
+              <a:graphicData uri="http://schemas.openxmlformats.org/drawingml/2006/picture">
+                <pic:pic xmlns:pic="http://schemas.openxmlformats.org/drawingml/2006/picture">
+                  <pic:nvPicPr>
+                    <pic:cNvPr id="1" name=""/>
+                    <pic:cNvPicPr/>
+                  </pic:nvPicPr>
+                  <pic:blipFill>
+                    <a:blip r:embed="rId10"/>
+                    <a:stretch>
+                      <a:fillRect/>
+                    </a:stretch>
+                  </pic:blipFill>
+                  <pic:spPr>
+                    <a:xfrm>
+                      <a:off x="0" y="0"/>
+                      <a:ext cx="2564928" cy="1803653"/>
+                    </a:xfrm>
+                    <a:prstGeom prst="rect">
+                      <a:avLst/>
+                    </a:prstGeom>
+                  </pic:spPr>
+                </pic:pic>
+              </a:graphicData>
+            </a:graphic>
+          </wp:inline>
+        </w:drawing>
+      </w:r>
+    </w:p>
+    <w:p>
+      <w:pPr>
+        <w:pStyle w:val="Prrafodelista"/>
+        <w:ind w:left="708"/>
+        <w:jc w:val="center"/>
+      </w:pPr>
+    </w:p>
+    <w:p>
+      <w:pPr>
+        <w:pStyle w:val="Prrafodelista"/>
+        <w:jc w:val="both"/>
+      </w:pPr>
+      <w:r>
+        <w:t xml:space="preserve">Opciones de nombres para variables </w:t>
+      </w:r>
+      <w:r>
+        <w:t>numéricas</w:t>
+      </w:r>
+    </w:p>
+    <w:p>
+      <w:pPr>
+        <w:pStyle w:val="Prrafodelista"/>
+        <w:jc w:val="center"/>
+      </w:pPr>
+      <w:r>
+        <w:drawing>
+          <wp:inline distT="0" distB="0" distL="0" distR="0" wp14:anchorId="2E9B9C15" wp14:editId="2CD6D3D6">
+            <wp:extent cx="2489863" cy="1548552"/>
+            <wp:effectExtent l="0" t="0" r="5715" b="0"/>
+            <wp:docPr id="8" name="Imagen 8"/>
+            <wp:cNvGraphicFramePr>
+              <a:graphicFrameLocks xmlns:a="http://schemas.openxmlformats.org/drawingml/2006/main" noChangeAspect="1"/>
+            </wp:cNvGraphicFramePr>
+            <a:graphic xmlns:a="http://schemas.openxmlformats.org/drawingml/2006/main">
+              <a:graphicData uri="http://schemas.openxmlformats.org/drawingml/2006/picture">
+                <pic:pic xmlns:pic="http://schemas.openxmlformats.org/drawingml/2006/picture">
+                  <pic:nvPicPr>
+                    <pic:cNvPr id="1" name=""/>
+                    <pic:cNvPicPr/>
+                  </pic:nvPicPr>
+                  <pic:blipFill>
+                    <a:blip r:embed="rId11"/>
+                    <a:stretch>
+                      <a:fillRect/>
+                    </a:stretch>
+                  </pic:blipFill>
+                  <pic:spPr>
+                    <a:xfrm>
+                      <a:off x="0" y="0"/>
+                      <a:ext cx="2498791" cy="1554105"/>
+                    </a:xfrm>
+                    <a:prstGeom prst="rect">
+                      <a:avLst/>
+                    </a:prstGeom>
+                  </pic:spPr>
+                </pic:pic>
+              </a:graphicData>
+            </a:graphic>
+          </wp:inline>
+        </w:drawing>
+      </w:r>
+    </w:p>
+    <w:p>
+      <w:pPr>
+        <w:pStyle w:val="Prrafodelista"/>
+        <w:jc w:val="center"/>
+      </w:pPr>
+    </w:p>
+    <w:p>
+      <w:pPr>
+        <w:pStyle w:val="Prrafodelista"/>
+        <w:jc w:val="both"/>
+      </w:pPr>
+      <w:r>
+        <w:lastRenderedPageBreak/>
+        <w:t xml:space="preserve">Opciones de nombres para </w:t>
+      </w:r>
+      <w:r>
+        <w:t>funciones</w:t>
+      </w:r>
+    </w:p>
+    <w:p>
+      <w:pPr>
+        <w:pStyle w:val="Prrafodelista"/>
+        <w:jc w:val="both"/>
+      </w:pPr>
+      <w:r>
+        <w:t>Deben ser acciones, pero describiendo lo necesario, corto y preciso.</w:t>
+      </w:r>
+    </w:p>
+    <w:p>
+      <w:pPr>
+        <w:pStyle w:val="Prrafodelista"/>
+        <w:jc w:val="center"/>
+      </w:pPr>
+      <w:r>
+        <w:drawing>
+          <wp:inline distT="0" distB="0" distL="0" distR="0" wp14:anchorId="408DA0D4" wp14:editId="045C3FCF">
+            <wp:extent cx="4762831" cy="1604599"/>
+            <wp:effectExtent l="0" t="0" r="0" b="0"/>
+            <wp:docPr id="10" name="Imagen 10"/>
+            <wp:cNvGraphicFramePr>
+              <a:graphicFrameLocks xmlns:a="http://schemas.openxmlformats.org/drawingml/2006/main" noChangeAspect="1"/>
+            </wp:cNvGraphicFramePr>
+            <a:graphic xmlns:a="http://schemas.openxmlformats.org/drawingml/2006/main">
+              <a:graphicData uri="http://schemas.openxmlformats.org/drawingml/2006/picture">
+                <pic:pic xmlns:pic="http://schemas.openxmlformats.org/drawingml/2006/picture">
+                  <pic:nvPicPr>
+                    <pic:cNvPr id="1" name=""/>
+                    <pic:cNvPicPr/>
+                  </pic:nvPicPr>
+                  <pic:blipFill>
+                    <a:blip r:embed="rId12"/>
+                    <a:stretch>
+                      <a:fillRect/>
+                    </a:stretch>
+                  </pic:blipFill>
+                  <pic:spPr>
+                    <a:xfrm>
+                      <a:off x="0" y="0"/>
+                      <a:ext cx="4771356" cy="1607471"/>
+                    </a:xfrm>
+                    <a:prstGeom prst="rect">
+                      <a:avLst/>
+                    </a:prstGeom>
+                  </pic:spPr>
+                </pic:pic>
+              </a:graphicData>
+            </a:graphic>
+          </wp:inline>
+        </w:drawing>
+      </w:r>
+    </w:p>
+    <w:p>
+      <w:pPr>
+        <w:pStyle w:val="Prrafodelista"/>
+        <w:ind w:left="708"/>
+      </w:pPr>
+    </w:p>
+    <w:p>
+      <w:pPr>
+        <w:pStyle w:val="Prrafodelista"/>
+        <w:ind w:left="708"/>
+      </w:pPr>
+    </w:p>
+    <w:p>
+      <w:pPr>
+        <w:pStyle w:val="Prrafodelista"/>
+        <w:ind w:left="708"/>
+      </w:pPr>
+      <w:r>
+        <w:t>Preguntas para poner un nombre correcto a una clase, debe ser un sustantivo, y no ser uno genérico.</w:t>
+      </w:r>
+    </w:p>
+    <w:p>
+      <w:pPr>
+        <w:pStyle w:val="Prrafodelista"/>
+        <w:ind w:left="708"/>
+      </w:pPr>
+    </w:p>
+    <w:p>
+      <w:pPr>
+        <w:pStyle w:val="Prrafodelista"/>
+        <w:ind w:left="708"/>
+        <w:jc w:val="center"/>
+      </w:pPr>
+      <w:r>
+        <w:t>“Si algo no tiene sentido, remuévalo o refactoriza”</w:t>
+      </w:r>
+    </w:p>
+    <w:p>
+      <w:pPr>
+        <w:pStyle w:val="Prrafodelista"/>
+        <w:ind w:left="708"/>
+        <w:jc w:val="center"/>
+      </w:pPr>
+      <w:r>
+        <w:t>Mas palabras no da a ser un mejor nombre</w:t>
+      </w:r>
+    </w:p>
+    <w:p>
+      <w:pPr>
+        <w:pStyle w:val="Prrafodelista"/>
+        <w:ind w:left="708"/>
+      </w:pPr>
+    </w:p>
+    <w:p>
+      <w:pPr>
+        <w:pStyle w:val="Prrafodelista"/>
+        <w:ind w:left="708"/>
+      </w:pPr>
+      <w:r>
+        <w:drawing>
+          <wp:inline distT="0" distB="0" distL="0" distR="0" wp14:anchorId="521E4555" wp14:editId="0C4DD262">
+            <wp:extent cx="5400040" cy="1964055"/>
+            <wp:effectExtent l="0" t="0" r="0" b="0"/>
+            <wp:docPr id="11" name="Imagen 11"/>
+            <wp:cNvGraphicFramePr>
+              <a:graphicFrameLocks xmlns:a="http://schemas.openxmlformats.org/drawingml/2006/main" noChangeAspect="1"/>
+            </wp:cNvGraphicFramePr>
+            <a:graphic xmlns:a="http://schemas.openxmlformats.org/drawingml/2006/main">
+              <a:graphicData uri="http://schemas.openxmlformats.org/drawingml/2006/picture">
+                <pic:pic xmlns:pic="http://schemas.openxmlformats.org/drawingml/2006/picture">
+                  <pic:nvPicPr>
+                    <pic:cNvPr id="1" name=""/>
+                    <pic:cNvPicPr/>
+                  </pic:nvPicPr>
+                  <pic:blipFill>
+                    <a:blip r:embed="rId13"/>
+                    <a:stretch>
+                      <a:fillRect/>
+                    </a:stretch>
+                  </pic:blipFill>
+                  <pic:spPr>
+                    <a:xfrm>
+                      <a:off x="0" y="0"/>
+                      <a:ext cx="5400040" cy="1964055"/>
+                    </a:xfrm>
+                    <a:prstGeom prst="rect">
+                      <a:avLst/>
+                    </a:prstGeom>
+                  </pic:spPr>
+                </pic:pic>
+              </a:graphicData>
+            </a:graphic>
+          </wp:inline>
+        </w:drawing>
+      </w:r>
+    </w:p>
+    <w:p>
+      <w:pPr>
+        <w:pStyle w:val="Prrafodelista"/>
+        <w:ind w:left="708"/>
+      </w:pPr>
+    </w:p>
+    <w:p>
+      <w:pPr>
+        <w:pStyle w:val="Prrafodelista"/>
+        <w:ind w:left="708"/>
+      </w:pPr>
+      <w:r>
+        <w:t>Diferencias entre argumentos y parámetros.</w:t>
+      </w:r>
+    </w:p>
+    <w:p>
+      <w:pPr>
+        <w:pStyle w:val="Prrafodelista"/>
+        <w:ind w:left="708"/>
+      </w:pPr>
+    </w:p>
+    <w:p>
+      <w:pPr>
+        <w:pStyle w:val="Prrafodelista"/>
+        <w:ind w:left="708"/>
+      </w:pPr>
+      <w:r>
+        <w:drawing>
+          <wp:inline distT="0" distB="0" distL="0" distR="0" wp14:anchorId="3E706653" wp14:editId="206F1EEB">
+            <wp:extent cx="5400040" cy="2654935"/>
+            <wp:effectExtent l="0" t="0" r="0" b="0"/>
+            <wp:docPr id="12" name="Imagen 12"/>
+            <wp:cNvGraphicFramePr>
+              <a:graphicFrameLocks xmlns:a="http://schemas.openxmlformats.org/drawingml/2006/main" noChangeAspect="1"/>
+            </wp:cNvGraphicFramePr>
+            <a:graphic xmlns:a="http://schemas.openxmlformats.org/drawingml/2006/main">
+              <a:graphicData uri="http://schemas.openxmlformats.org/drawingml/2006/picture">
+                <pic:pic xmlns:pic="http://schemas.openxmlformats.org/drawingml/2006/picture">
+                  <pic:nvPicPr>
+                    <pic:cNvPr id="1" name=""/>
+                    <pic:cNvPicPr/>
+                  </pic:nvPicPr>
+                  <pic:blipFill>
+                    <a:blip r:embed="rId14"/>
+                    <a:stretch>
+                      <a:fillRect/>
+                    </a:stretch>
+                  </pic:blipFill>
+                  <pic:spPr>
+                    <a:xfrm>
+                      <a:off x="0" y="0"/>
+                      <a:ext cx="5400040" cy="2654935"/>
+                    </a:xfrm>
+                    <a:prstGeom prst="rect">
+                      <a:avLst/>
+                    </a:prstGeom>
+                  </pic:spPr>
+                </pic:pic>
+              </a:graphicData>
+            </a:graphic>
+          </wp:inline>
+        </w:drawing>
+      </w:r>
+    </w:p>
+    <w:p>
+      <w:pPr>
+        <w:pStyle w:val="Prrafodelista"/>
+        <w:ind w:left="708"/>
+      </w:pPr>
+    </w:p>
+    <w:p>
+      <w:pPr>
+        <w:pStyle w:val="Prrafodelista"/>
+        <w:ind w:left="708"/>
+      </w:pPr>
+      <w:r>
+        <w:lastRenderedPageBreak/>
+        <w:t>Se recomienda que sean solo funciones con 3 parámetros</w:t>
+      </w:r>
+      <w:r>
+        <w:t xml:space="preserve"> </w:t>
+      </w:r>
+      <w:r>
+        <w:t>máximo</w:t>
+      </w:r>
+      <w:r>
+        <w:t>, no más, porque están muy aglomeradas.</w:t>
+      </w:r>
+    </w:p>
+    <w:p>
+      <w:pPr>
+        <w:pStyle w:val="Prrafodelista"/>
+        <w:ind w:left="708"/>
+      </w:pPr>
+    </w:p>
+    <w:p>
+      <w:pPr>
+        <w:pStyle w:val="Prrafodelista"/>
+        <w:ind w:left="708"/>
+      </w:pPr>
+      <w:r>
+        <w:t xml:space="preserve">Recomendaciones para mejorar funciones con muchos </w:t>
+      </w:r>
+      <w:r>
+        <w:t>parámetros</w:t>
+      </w:r>
+      <w:r>
+        <w:t>.</w:t>
+      </w:r>
+    </w:p>
+    <w:p>
+      <w:pPr>
+        <w:pStyle w:val="Prrafodelista"/>
+        <w:ind w:left="708"/>
+      </w:pPr>
+    </w:p>
+    <w:p>
+      <w:pPr>
+        <w:pStyle w:val="Prrafodelista"/>
+        <w:ind w:left="708"/>
+      </w:pPr>
+      <w:r>
+        <w:t>Se recomienda igual ordenarlos de manera alfabetica.</w:t>
+      </w:r>
+    </w:p>
+    <w:p>
+      <w:pPr>
+        <w:pStyle w:val="Prrafodelista"/>
+        <w:ind w:left="708"/>
+      </w:pPr>
+      <w:r>
+        <w:drawing>
+          <wp:inline distT="0" distB="0" distL="0" distR="0" wp14:anchorId="3A556C6F" wp14:editId="7E031079">
+            <wp:extent cx="5400040" cy="2336165"/>
+            <wp:effectExtent l="0" t="0" r="0" b="6985"/>
+            <wp:docPr id="13" name="Imagen 13"/>
+            <wp:cNvGraphicFramePr>
+              <a:graphicFrameLocks xmlns:a="http://schemas.openxmlformats.org/drawingml/2006/main" noChangeAspect="1"/>
+            </wp:cNvGraphicFramePr>
+            <a:graphic xmlns:a="http://schemas.openxmlformats.org/drawingml/2006/main">
+              <a:graphicData uri="http://schemas.openxmlformats.org/drawingml/2006/picture">
+                <pic:pic xmlns:pic="http://schemas.openxmlformats.org/drawingml/2006/picture">
+                  <pic:nvPicPr>
+                    <pic:cNvPr id="1" name=""/>
+                    <pic:cNvPicPr/>
+                  </pic:nvPicPr>
+                  <pic:blipFill>
+                    <a:blip r:embed="rId15"/>
+                    <a:stretch>
+                      <a:fillRect/>
+                    </a:stretch>
+                  </pic:blipFill>
+                  <pic:spPr>
+                    <a:xfrm>
+                      <a:off x="0" y="0"/>
+                      <a:ext cx="5400040" cy="2336165"/>
+                    </a:xfrm>
+                    <a:prstGeom prst="rect">
+                      <a:avLst/>
+                    </a:prstGeom>
+                  </pic:spPr>
+                </pic:pic>
+              </a:graphicData>
+            </a:graphic>
+          </wp:inline>
+        </w:drawing>
+      </w:r>
+    </w:p>
     <w:sectPr>
       <w:pgSz w:w="11906" w:h="16838"/>
       <w:pgMar w:top="1417" w:right="1701" w:bottom="1417" w:left="1701" w:header="708" w:footer="708" w:gutter="0"/>
@@ -545,7 +983,7 @@
 </file>
 
 <file path=word/numbering.xml><?xml version="1.0" encoding="utf-8"?>
-<w:numbering xmlns:wpc="http://schemas.microsoft.com/office/word/2010/wordprocessingCanvas" xmlns:cx="http://schemas.microsoft.com/office/drawing/2014/chartex" xmlns:cx1="http://schemas.microsoft.com/office/drawing/2015/9/8/chartex" xmlns:cx2="http://schemas.microsoft.com/office/drawing/2015/10/21/chartex" xmlns:cx3="http://schemas.microsoft.com/office/drawing/2016/5/9/chartex" xmlns:cx4="http://schemas.microsoft.com/office/drawing/2016/5/10/chartex" xmlns:cx5="http://schemas.microsoft.com/office/drawing/2016/5/11/chartex" xmlns:cx6="http://schemas.microsoft.com/office/drawing/2016/5/12/chartex" xmlns:cx7="http://schemas.microsoft.com/office/drawing/2016/5/13/chartex" xmlns:cx8="http://schemas.microsoft.com/office/drawing/2016/5/14/chartex" xmlns:mc="http://schemas.openxmlformats.org/markup-compatibility/2006" xmlns:aink="http://schemas.microsoft.com/office/drawing/2016/ink" xmlns:am3d="http://schemas.microsoft.com/office/drawing/2017/model3d" xmlns:o="urn:schemas-microsoft-com:office:office" xmlns:oel="http://schemas.microsoft.com/office/2019/extlst" xmlns:r="http://schemas.openxmlformats.org/officeDocument/2006/relationships" xmlns:m="http://schemas.openxmlformats.org/officeDocument/2006/math" xmlns:v="urn:schemas-microsoft-com:vml" xmlns:wp14="http://schemas.microsoft.com/office/word/2010/wordprocessingDrawing" xmlns:wp="http://schemas.openxmlformats.org/drawingml/2006/wordprocessingDrawing" xmlns:w10="urn:schemas-microsoft-com:office:word" xmlns:w="http://schemas.openxmlformats.org/wordprocessingml/2006/main" xmlns:w14="http://schemas.microsoft.com/office/word/2010/wordml" xmlns:w15="http://schemas.microsoft.com/office/word/2012/wordml" xmlns:w16cex="http://schemas.microsoft.com/office/word/2018/wordml/cex" xmlns:w16cid="http://schemas.microsoft.com/office/word/2016/wordml/cid" xmlns:w16="http://schemas.microsoft.com/office/word/2018/wordml" xmlns:w16du="http://schemas.microsoft.com/office/word/2023/wordml/word16du" xmlns:w16sdtdh="http://schemas.microsoft.com/office/word/2020/wordml/sdtdatahash" xmlns:w16se="http://schemas.microsoft.com/office/word/2015/wordml/symex" xmlns:wpg="http://schemas.microsoft.com/office/word/2010/wordprocessingGroup" xmlns:wpi="http://schemas.microsoft.com/office/word/2010/wordprocessingInk" xmlns:wne="http://schemas.microsoft.com/office/word/2006/wordml" xmlns:wps="http://schemas.microsoft.com/office/word/2010/wordprocessingShape" mc:Ignorable="w14 w15 w16se w16cid w16 w16cex w16sdtdh wp14">
+<w:numbering xmlns:wpc="http://schemas.microsoft.com/office/word/2010/wordprocessingCanvas" xmlns:cx="http://schemas.microsoft.com/office/drawing/2014/chartex" xmlns:cx1="http://schemas.microsoft.com/office/drawing/2015/9/8/chartex" xmlns:cx2="http://schemas.microsoft.com/office/drawing/2015/10/21/chartex" xmlns:cx3="http://schemas.microsoft.com/office/drawing/2016/5/9/chartex" xmlns:cx4="http://schemas.microsoft.com/office/drawing/2016/5/10/chartex" xmlns:cx5="http://schemas.microsoft.com/office/drawing/2016/5/11/chartex" xmlns:cx6="http://schemas.microsoft.com/office/drawing/2016/5/12/chartex" xmlns:cx7="http://schemas.microsoft.com/office/drawing/2016/5/13/chartex" xmlns:cx8="http://schemas.microsoft.com/office/drawing/2016/5/14/chartex" xmlns:mc="http://schemas.openxmlformats.org/markup-compatibility/2006" xmlns:aink="http://schemas.microsoft.com/office/drawing/2016/ink" xmlns:am3d="http://schemas.microsoft.com/office/drawing/2017/model3d" xmlns:o="urn:schemas-microsoft-com:office:office" xmlns:r="http://schemas.openxmlformats.org/officeDocument/2006/relationships" xmlns:m="http://schemas.openxmlformats.org/officeDocument/2006/math" xmlns:v="urn:schemas-microsoft-com:vml" xmlns:wp14="http://schemas.microsoft.com/office/word/2010/wordprocessingDrawing" xmlns:wp="http://schemas.openxmlformats.org/drawingml/2006/wordprocessingDrawing" xmlns:w10="urn:schemas-microsoft-com:office:word" xmlns:w="http://schemas.openxmlformats.org/wordprocessingml/2006/main" xmlns:w14="http://schemas.microsoft.com/office/word/2010/wordml" xmlns:w15="http://schemas.microsoft.com/office/word/2012/wordml" xmlns:w16cex="http://schemas.microsoft.com/office/word/2018/wordml/cex" xmlns:w16cid="http://schemas.microsoft.com/office/word/2016/wordml/cid" xmlns:w16="http://schemas.microsoft.com/office/word/2018/wordml" xmlns:w16sdtdh="http://schemas.microsoft.com/office/word/2020/wordml/sdtdatahash" xmlns:w16se="http://schemas.microsoft.com/office/word/2015/wordml/symex" xmlns:wpg="http://schemas.microsoft.com/office/word/2010/wordprocessingGroup" xmlns:wpi="http://schemas.microsoft.com/office/word/2010/wordprocessingInk" xmlns:wne="http://schemas.microsoft.com/office/word/2006/wordml" xmlns:wps="http://schemas.microsoft.com/office/word/2010/wordprocessingShape" mc:Ignorable="w14 w15 w16se w16cid w16 w16cex w16sdtdh wp14">
   <w:abstractNum w:abstractNumId="0" w15:restartNumberingAfterBreak="0">
     <w:nsid w:val="269F4A1C"/>
     <w:multiLevelType w:val="hybridMultilevel"/>
@@ -742,10 +1180,10 @@
       </w:rPr>
     </w:lvl>
   </w:abstractNum>
-  <w:num w:numId="1" w16cid:durableId="122971305">
+  <w:num w:numId="1">
     <w:abstractNumId w:val="1"/>
   </w:num>
-  <w:num w:numId="2" w16cid:durableId="1914856298">
+  <w:num w:numId="2">
     <w:abstractNumId w:val="0"/>
   </w:num>
 </w:numbering>

</xml_diff>

<commit_message>
archivos eliminados por documento word
</commit_message>
<xml_diff>
--- a/src/Apuntes/Apuntes Curso - Clean Solid.docx
+++ b/src/Apuntes/Apuntes Curso - Clean Solid.docx
@@ -50,7 +50,15 @@
         <w:jc w:val="both"/>
       </w:pPr>
       <w:r>
-        <w:t xml:space="preserve">No siempre es código, pueden ser temas de documentación, pruebas, etc, sin </w:t>
+        <w:t xml:space="preserve">No siempre es código, pueden ser temas de documentación, pruebas, </w:t>
+      </w:r>
+      <w:proofErr w:type="spellStart"/>
+      <w:r>
+        <w:t>etc</w:t>
+      </w:r>
+      <w:proofErr w:type="spellEnd"/>
+      <w:r>
+        <w:t xml:space="preserve">, sin </w:t>
       </w:r>
       <w:r>
         <w:t>embargo,</w:t>
@@ -926,7 +934,21 @@
         <w:ind w:left="708"/>
       </w:pPr>
       <w:r>
-        <w:t>Se recomienda igual ordenarlos de manera alfabetica.</w:t>
+        <w:t xml:space="preserve">Se recomienda igual ordenarlos de manera </w:t>
+      </w:r>
+      <w:proofErr w:type="spellStart"/>
+      <w:r>
+        <w:t>alfabetica</w:t>
+      </w:r>
+      <w:proofErr w:type="spellEnd"/>
+      <w:r>
+        <w:t>.</w:t>
+      </w:r>
+      <w:r>
+        <w:t xml:space="preserve"> </w:t>
+      </w:r>
+      <w:r>
+        <w:tab/>
       </w:r>
     </w:p>
     <w:p>

</xml_diff>

<commit_message>
Termino de seccion 3
</commit_message>
<xml_diff>
--- a/src/Apuntes/Apuntes Curso - Clean Solid.docx
+++ b/src/Apuntes/Apuntes Curso - Clean Solid.docx
@@ -7,7 +7,13 @@
         <w:pStyle w:val="Ttulo1"/>
       </w:pPr>
       <w:r>
-        <w:t>Sección 1: Clean Code y Deuda técnica</w:t>
+        <w:t>Sección 1</w:t>
+      </w:r>
+      <w:r>
+        <w:t xml:space="preserve"> y 2</w:t>
+      </w:r>
+      <w:r>
+        <w:t>: Clean Code y Deuda técnica</w:t>
       </w:r>
     </w:p>
     <w:p/>
@@ -527,10 +533,7 @@
         <w:jc w:val="both"/>
       </w:pPr>
       <w:r>
-        <w:t xml:space="preserve">Opciones de nombres para variables </w:t>
-      </w:r>
-      <w:r>
-        <w:t>booleanas</w:t>
+        <w:t>Opciones de nombres para variables booleanas</w:t>
       </w:r>
     </w:p>
     <w:p>
@@ -546,6 +549,9 @@
         <w:jc w:val="center"/>
       </w:pPr>
       <w:r>
+        <w:rPr>
+          <w:noProof/>
+        </w:rPr>
         <w:drawing>
           <wp:inline distT="0" distB="0" distL="0" distR="0" wp14:anchorId="65596E6B" wp14:editId="29957587">
             <wp:extent cx="2560320" cy="1800413"/>
@@ -608,6 +614,9 @@
         <w:jc w:val="center"/>
       </w:pPr>
       <w:r>
+        <w:rPr>
+          <w:noProof/>
+        </w:rPr>
         <w:drawing>
           <wp:inline distT="0" distB="0" distL="0" distR="0" wp14:anchorId="2E9B9C15" wp14:editId="2CD6D3D6">
             <wp:extent cx="2489863" cy="1548552"/>
@@ -658,10 +667,7 @@
       </w:pPr>
       <w:r>
         <w:lastRenderedPageBreak/>
-        <w:t xml:space="preserve">Opciones de nombres para </w:t>
-      </w:r>
-      <w:r>
-        <w:t>funciones</w:t>
+        <w:t>Opciones de nombres para funciones</w:t>
       </w:r>
     </w:p>
     <w:p>
@@ -679,6 +685,9 @@
         <w:jc w:val="center"/>
       </w:pPr>
       <w:r>
+        <w:rPr>
+          <w:noProof/>
+        </w:rPr>
         <w:drawing>
           <wp:inline distT="0" distB="0" distL="0" distR="0" wp14:anchorId="408DA0D4" wp14:editId="045C3FCF">
             <wp:extent cx="4762831" cy="1604599"/>
@@ -775,6 +784,9 @@
         <w:ind w:left="708"/>
       </w:pPr>
       <w:r>
+        <w:rPr>
+          <w:noProof/>
+        </w:rPr>
         <w:drawing>
           <wp:inline distT="0" distB="0" distL="0" distR="0" wp14:anchorId="521E4555" wp14:editId="0C4DD262">
             <wp:extent cx="5400040" cy="1964055"/>
@@ -839,6 +851,9 @@
         <w:ind w:left="708"/>
       </w:pPr>
       <w:r>
+        <w:rPr>
+          <w:noProof/>
+        </w:rPr>
         <w:drawing>
           <wp:inline distT="0" distB="0" distL="0" distR="0" wp14:anchorId="3E706653" wp14:editId="206F1EEB">
             <wp:extent cx="5400040" cy="2654935"/>
@@ -957,6 +972,9 @@
         <w:ind w:left="708"/>
       </w:pPr>
       <w:r>
+        <w:rPr>
+          <w:noProof/>
+        </w:rPr>
         <w:drawing>
           <wp:inline distT="0" distB="0" distL="0" distR="0" wp14:anchorId="3A556C6F" wp14:editId="7E031079">
             <wp:extent cx="5400040" cy="2336165"/>
@@ -994,6 +1012,276 @@
         </w:drawing>
       </w:r>
     </w:p>
+    <w:p>
+      <w:pPr>
+        <w:pStyle w:val="Prrafodelista"/>
+        <w:ind w:left="708"/>
+      </w:pPr>
+    </w:p>
+    <w:p>
+      <w:pPr>
+        <w:pStyle w:val="Ttulo2"/>
+        <w:ind w:left="708"/>
+      </w:pPr>
+      <w:r>
+        <w:t>Principio del DRY (</w:t>
+      </w:r>
+      <w:proofErr w:type="spellStart"/>
+      <w:r>
+        <w:t>Don’t</w:t>
+      </w:r>
+      <w:proofErr w:type="spellEnd"/>
+      <w:r>
+        <w:t xml:space="preserve"> </w:t>
+      </w:r>
+      <w:proofErr w:type="spellStart"/>
+      <w:r>
+        <w:t>Repeat</w:t>
+      </w:r>
+      <w:proofErr w:type="spellEnd"/>
+      <w:r>
+        <w:t xml:space="preserve"> </w:t>
+      </w:r>
+      <w:proofErr w:type="spellStart"/>
+      <w:r>
+        <w:t>Yourself</w:t>
+      </w:r>
+      <w:proofErr w:type="spellEnd"/>
+      <w:r>
+        <w:t>)</w:t>
+      </w:r>
+    </w:p>
+    <w:p/>
+    <w:p>
+      <w:pPr>
+        <w:pStyle w:val="Prrafodelista"/>
+        <w:numPr>
+          <w:ilvl w:val="0"/>
+          <w:numId w:val="3"/>
+        </w:numPr>
+      </w:pPr>
+      <w:r>
+        <w:t xml:space="preserve">Simplemente es evitar tener duplicidad de </w:t>
+      </w:r>
+      <w:r>
+        <w:t>c</w:t>
+      </w:r>
+      <w:r>
+        <w:t>ó</w:t>
+      </w:r>
+      <w:r>
+        <w:t>digo</w:t>
+      </w:r>
+      <w:r>
+        <w:t>.</w:t>
+      </w:r>
+    </w:p>
+    <w:p>
+      <w:pPr>
+        <w:pStyle w:val="Prrafodelista"/>
+        <w:numPr>
+          <w:ilvl w:val="0"/>
+          <w:numId w:val="3"/>
+        </w:numPr>
+      </w:pPr>
+      <w:r>
+        <w:t>Simplifica las pruebas.</w:t>
+      </w:r>
+    </w:p>
+    <w:p>
+      <w:pPr>
+        <w:pStyle w:val="Prrafodelista"/>
+        <w:numPr>
+          <w:ilvl w:val="0"/>
+          <w:numId w:val="3"/>
+        </w:numPr>
+      </w:pPr>
+      <w:r>
+        <w:t>Ayuda a centralizar procesos.</w:t>
+      </w:r>
+    </w:p>
+    <w:p>
+      <w:pPr>
+        <w:pStyle w:val="Prrafodelista"/>
+        <w:numPr>
+          <w:ilvl w:val="0"/>
+          <w:numId w:val="3"/>
+        </w:numPr>
+      </w:pPr>
+      <w:r>
+        <w:t>Aplicar el principio DRY, usualmente lleva a refactorizar.</w:t>
+      </w:r>
+    </w:p>
+    <w:p>
+      <w:pPr>
+        <w:pStyle w:val="Ttulo1"/>
+      </w:pPr>
+      <w:r>
+        <w:t>Sección 3: Clean Code – Clases y Comentarios</w:t>
+      </w:r>
+    </w:p>
+    <w:p/>
+    <w:p>
+      <w:r>
+        <w:t>Mantener una estructura de creación de clases.</w:t>
+      </w:r>
+      <w:r>
+        <w:t xml:space="preserve"> Se menciona una recomendación en el orden de creación que seria el siguiente en la imagen.</w:t>
+      </w:r>
+    </w:p>
+    <w:p>
+      <w:pPr>
+        <w:jc w:val="center"/>
+      </w:pPr>
+      <w:r>
+        <w:drawing>
+          <wp:inline distT="0" distB="0" distL="0" distR="0" wp14:anchorId="5879D605" wp14:editId="0216F81F">
+            <wp:extent cx="5062305" cy="2671639"/>
+            <wp:effectExtent l="0" t="0" r="5080" b="0"/>
+            <wp:docPr id="6" name="Imagen 6"/>
+            <wp:cNvGraphicFramePr>
+              <a:graphicFrameLocks xmlns:a="http://schemas.openxmlformats.org/drawingml/2006/main" noChangeAspect="1"/>
+            </wp:cNvGraphicFramePr>
+            <a:graphic xmlns:a="http://schemas.openxmlformats.org/drawingml/2006/main">
+              <a:graphicData uri="http://schemas.openxmlformats.org/drawingml/2006/picture">
+                <pic:pic xmlns:pic="http://schemas.openxmlformats.org/drawingml/2006/picture">
+                  <pic:nvPicPr>
+                    <pic:cNvPr id="1" name=""/>
+                    <pic:cNvPicPr/>
+                  </pic:nvPicPr>
+                  <pic:blipFill>
+                    <a:blip r:embed="rId16"/>
+                    <a:stretch>
+                      <a:fillRect/>
+                    </a:stretch>
+                  </pic:blipFill>
+                  <pic:spPr>
+                    <a:xfrm>
+                      <a:off x="0" y="0"/>
+                      <a:ext cx="5071812" cy="2676656"/>
+                    </a:xfrm>
+                    <a:prstGeom prst="rect">
+                      <a:avLst/>
+                    </a:prstGeom>
+                  </pic:spPr>
+                </pic:pic>
+              </a:graphicData>
+            </a:graphic>
+          </wp:inline>
+        </w:drawing>
+      </w:r>
+    </w:p>
+    <w:p>
+      <w:pPr>
+        <w:jc w:val="both"/>
+      </w:pPr>
+      <w:r>
+        <w:lastRenderedPageBreak/>
+        <w:t>Evitar usar comentarios, solo en caso de ser necesario</w:t>
+      </w:r>
+      <w:r>
+        <w:t xml:space="preserve">, por librerías, </w:t>
+      </w:r>
+      <w:proofErr w:type="spellStart"/>
+      <w:r>
+        <w:t>apis</w:t>
+      </w:r>
+      <w:proofErr w:type="spellEnd"/>
+      <w:r>
+        <w:t>, etc</w:t>
+      </w:r>
+      <w:r>
+        <w:t>.</w:t>
+      </w:r>
+    </w:p>
+    <w:p>
+      <w:pPr>
+        <w:jc w:val="both"/>
+      </w:pPr>
+      <w:r>
+        <w:t>Se debería de comentar, “</w:t>
+      </w:r>
+      <w:r>
+        <w:t>¿</w:t>
+      </w:r>
+      <w:r>
+        <w:t>El por qué?”, y no el ¿qué? O, el ¿cómo?</w:t>
+      </w:r>
+    </w:p>
+    <w:p>
+      <w:pPr>
+        <w:jc w:val="both"/>
+      </w:pPr>
+      <w:r>
+        <w:drawing>
+          <wp:inline distT="0" distB="0" distL="0" distR="0" wp14:anchorId="0E473762" wp14:editId="3FD844AA">
+            <wp:extent cx="5400040" cy="2230120"/>
+            <wp:effectExtent l="0" t="0" r="0" b="0"/>
+            <wp:docPr id="9" name="Imagen 9"/>
+            <wp:cNvGraphicFramePr>
+              <a:graphicFrameLocks xmlns:a="http://schemas.openxmlformats.org/drawingml/2006/main" noChangeAspect="1"/>
+            </wp:cNvGraphicFramePr>
+            <a:graphic xmlns:a="http://schemas.openxmlformats.org/drawingml/2006/main">
+              <a:graphicData uri="http://schemas.openxmlformats.org/drawingml/2006/picture">
+                <pic:pic xmlns:pic="http://schemas.openxmlformats.org/drawingml/2006/picture">
+                  <pic:nvPicPr>
+                    <pic:cNvPr id="1" name=""/>
+                    <pic:cNvPicPr/>
+                  </pic:nvPicPr>
+                  <pic:blipFill>
+                    <a:blip r:embed="rId17"/>
+                    <a:stretch>
+                      <a:fillRect/>
+                    </a:stretch>
+                  </pic:blipFill>
+                  <pic:spPr>
+                    <a:xfrm>
+                      <a:off x="0" y="0"/>
+                      <a:ext cx="5400040" cy="2230120"/>
+                    </a:xfrm>
+                    <a:prstGeom prst="rect">
+                      <a:avLst/>
+                    </a:prstGeom>
+                  </pic:spPr>
+                </pic:pic>
+              </a:graphicData>
+            </a:graphic>
+          </wp:inline>
+        </w:drawing>
+      </w:r>
+    </w:p>
+    <w:p>
+      <w:pPr>
+        <w:jc w:val="both"/>
+      </w:pPr>
+    </w:p>
+    <w:p>
+      <w:pPr>
+        <w:jc w:val="center"/>
+        <w:rPr>
+          <w:b/>
+          <w:bCs/>
+          <w:i/>
+          <w:iCs/>
+        </w:rPr>
+      </w:pPr>
+      <w:r>
+        <w:rPr>
+          <w:b/>
+          <w:bCs/>
+          <w:i/>
+          <w:iCs/>
+        </w:rPr>
+        <w:t>“No comentes el código mal escrito, reescríbelo”</w:t>
+      </w:r>
+    </w:p>
+    <w:p>
+      <w:pPr>
+        <w:jc w:val="both"/>
+      </w:pPr>
+    </w:p>
+    <w:p/>
+    <w:p/>
     <w:sectPr>
       <w:pgSz w:w="11906" w:h="16838"/>
       <w:pgMar w:top="1417" w:right="1701" w:bottom="1417" w:left="1701" w:header="708" w:footer="708" w:gutter="0"/>
@@ -1202,11 +1490,127 @@
       </w:rPr>
     </w:lvl>
   </w:abstractNum>
+  <w:abstractNum w:abstractNumId="2" w15:restartNumberingAfterBreak="0">
+    <w:nsid w:val="6BE042A2"/>
+    <w:multiLevelType w:val="hybridMultilevel"/>
+    <w:tmpl w:val="F496AB2E"/>
+    <w:lvl w:ilvl="0" w:tplc="340A0001">
+      <w:start w:val="1"/>
+      <w:numFmt w:val="bullet"/>
+      <w:lvlText w:val=""/>
+      <w:lvlJc w:val="left"/>
+      <w:pPr>
+        <w:ind w:left="1428" w:hanging="360"/>
+      </w:pPr>
+      <w:rPr>
+        <w:rFonts w:ascii="Symbol" w:hAnsi="Symbol" w:hint="default"/>
+      </w:rPr>
+    </w:lvl>
+    <w:lvl w:ilvl="1" w:tplc="340A0003" w:tentative="1">
+      <w:start w:val="1"/>
+      <w:numFmt w:val="bullet"/>
+      <w:lvlText w:val="o"/>
+      <w:lvlJc w:val="left"/>
+      <w:pPr>
+        <w:ind w:left="2148" w:hanging="360"/>
+      </w:pPr>
+      <w:rPr>
+        <w:rFonts w:ascii="Courier New" w:hAnsi="Courier New" w:cs="Courier New" w:hint="default"/>
+      </w:rPr>
+    </w:lvl>
+    <w:lvl w:ilvl="2" w:tplc="340A0005" w:tentative="1">
+      <w:start w:val="1"/>
+      <w:numFmt w:val="bullet"/>
+      <w:lvlText w:val=""/>
+      <w:lvlJc w:val="left"/>
+      <w:pPr>
+        <w:ind w:left="2868" w:hanging="360"/>
+      </w:pPr>
+      <w:rPr>
+        <w:rFonts w:ascii="Wingdings" w:hAnsi="Wingdings" w:hint="default"/>
+      </w:rPr>
+    </w:lvl>
+    <w:lvl w:ilvl="3" w:tplc="340A0001" w:tentative="1">
+      <w:start w:val="1"/>
+      <w:numFmt w:val="bullet"/>
+      <w:lvlText w:val=""/>
+      <w:lvlJc w:val="left"/>
+      <w:pPr>
+        <w:ind w:left="3588" w:hanging="360"/>
+      </w:pPr>
+      <w:rPr>
+        <w:rFonts w:ascii="Symbol" w:hAnsi="Symbol" w:hint="default"/>
+      </w:rPr>
+    </w:lvl>
+    <w:lvl w:ilvl="4" w:tplc="340A0003" w:tentative="1">
+      <w:start w:val="1"/>
+      <w:numFmt w:val="bullet"/>
+      <w:lvlText w:val="o"/>
+      <w:lvlJc w:val="left"/>
+      <w:pPr>
+        <w:ind w:left="4308" w:hanging="360"/>
+      </w:pPr>
+      <w:rPr>
+        <w:rFonts w:ascii="Courier New" w:hAnsi="Courier New" w:cs="Courier New" w:hint="default"/>
+      </w:rPr>
+    </w:lvl>
+    <w:lvl w:ilvl="5" w:tplc="340A0005" w:tentative="1">
+      <w:start w:val="1"/>
+      <w:numFmt w:val="bullet"/>
+      <w:lvlText w:val=""/>
+      <w:lvlJc w:val="left"/>
+      <w:pPr>
+        <w:ind w:left="5028" w:hanging="360"/>
+      </w:pPr>
+      <w:rPr>
+        <w:rFonts w:ascii="Wingdings" w:hAnsi="Wingdings" w:hint="default"/>
+      </w:rPr>
+    </w:lvl>
+    <w:lvl w:ilvl="6" w:tplc="340A0001" w:tentative="1">
+      <w:start w:val="1"/>
+      <w:numFmt w:val="bullet"/>
+      <w:lvlText w:val=""/>
+      <w:lvlJc w:val="left"/>
+      <w:pPr>
+        <w:ind w:left="5748" w:hanging="360"/>
+      </w:pPr>
+      <w:rPr>
+        <w:rFonts w:ascii="Symbol" w:hAnsi="Symbol" w:hint="default"/>
+      </w:rPr>
+    </w:lvl>
+    <w:lvl w:ilvl="7" w:tplc="340A0003" w:tentative="1">
+      <w:start w:val="1"/>
+      <w:numFmt w:val="bullet"/>
+      <w:lvlText w:val="o"/>
+      <w:lvlJc w:val="left"/>
+      <w:pPr>
+        <w:ind w:left="6468" w:hanging="360"/>
+      </w:pPr>
+      <w:rPr>
+        <w:rFonts w:ascii="Courier New" w:hAnsi="Courier New" w:cs="Courier New" w:hint="default"/>
+      </w:rPr>
+    </w:lvl>
+    <w:lvl w:ilvl="8" w:tplc="340A0005" w:tentative="1">
+      <w:start w:val="1"/>
+      <w:numFmt w:val="bullet"/>
+      <w:lvlText w:val=""/>
+      <w:lvlJc w:val="left"/>
+      <w:pPr>
+        <w:ind w:left="7188" w:hanging="360"/>
+      </w:pPr>
+      <w:rPr>
+        <w:rFonts w:ascii="Wingdings" w:hAnsi="Wingdings" w:hint="default"/>
+      </w:rPr>
+    </w:lvl>
+  </w:abstractNum>
   <w:num w:numId="1">
     <w:abstractNumId w:val="1"/>
   </w:num>
   <w:num w:numId="2">
     <w:abstractNumId w:val="0"/>
+  </w:num>
+  <w:num w:numId="3">
+    <w:abstractNumId w:val="2"/>
   </w:num>
 </w:numbering>
 </file>
@@ -1658,7 +2062,6 @@
   <w:style w:type="character" w:default="1" w:styleId="Fuentedeprrafopredeter">
     <w:name w:val="Default Paragraph Font"/>
     <w:uiPriority w:val="1"/>
-    <w:semiHidden/>
     <w:unhideWhenUsed/>
   </w:style>
   <w:style w:type="table" w:default="1" w:styleId="Tablanormal">

</xml_diff>

<commit_message>
Fin de seccion de Acronomico - STUPID
</commit_message>
<xml_diff>
--- a/src/Apuntes/Apuntes Curso - Clean Solid.docx
+++ b/src/Apuntes/Apuntes Curso - Clean Solid.docx
@@ -58,11 +58,9 @@
       <w:r>
         <w:t xml:space="preserve">No siempre es código, pueden ser temas de documentación, pruebas, </w:t>
       </w:r>
-      <w:proofErr w:type="spellStart"/>
-      <w:r>
-        <w:t>etc</w:t>
-      </w:r>
-      <w:proofErr w:type="spellEnd"/>
+      <w:r>
+        <w:t>etc.</w:t>
+      </w:r>
       <w:r>
         <w:t xml:space="preserve">, sin </w:t>
       </w:r>
@@ -951,11 +949,9 @@
       <w:r>
         <w:t xml:space="preserve">Se recomienda igual ordenarlos de manera </w:t>
       </w:r>
-      <w:proofErr w:type="spellStart"/>
-      <w:r>
-        <w:t>alfabetica</w:t>
-      </w:r>
-      <w:proofErr w:type="spellEnd"/>
+      <w:r>
+        <w:t>alfabética</w:t>
+      </w:r>
       <w:r>
         <w:t>.</w:t>
       </w:r>
@@ -1024,31 +1020,7 @@
         <w:ind w:left="708"/>
       </w:pPr>
       <w:r>
-        <w:t>Principio del DRY (</w:t>
-      </w:r>
-      <w:proofErr w:type="spellStart"/>
-      <w:r>
-        <w:t>Don’t</w:t>
-      </w:r>
-      <w:proofErr w:type="spellEnd"/>
-      <w:r>
-        <w:t xml:space="preserve"> </w:t>
-      </w:r>
-      <w:proofErr w:type="spellStart"/>
-      <w:r>
-        <w:t>Repeat</w:t>
-      </w:r>
-      <w:proofErr w:type="spellEnd"/>
-      <w:r>
-        <w:t xml:space="preserve"> </w:t>
-      </w:r>
-      <w:proofErr w:type="spellStart"/>
-      <w:r>
-        <w:t>Yourself</w:t>
-      </w:r>
-      <w:proofErr w:type="spellEnd"/>
-      <w:r>
-        <w:t>)</w:t>
+        <w:t>Principio del DRY (Don’t Repeat Yourself)</w:t>
       </w:r>
     </w:p>
     <w:p/>
@@ -1134,6 +1106,9 @@
         <w:jc w:val="center"/>
       </w:pPr>
       <w:r>
+        <w:rPr>
+          <w:noProof/>
+        </w:rPr>
         <w:drawing>
           <wp:inline distT="0" distB="0" distL="0" distR="0" wp14:anchorId="5879D605" wp14:editId="0216F81F">
             <wp:extent cx="5062305" cy="2671639"/>
@@ -1182,11 +1157,9 @@
       <w:r>
         <w:t xml:space="preserve">, por librerías, </w:t>
       </w:r>
-      <w:proofErr w:type="spellStart"/>
-      <w:r>
-        <w:t>apis</w:t>
-      </w:r>
-      <w:proofErr w:type="spellEnd"/>
+      <w:r>
+        <w:t>APIs</w:t>
+      </w:r>
       <w:r>
         <w:t>, etc</w:t>
       </w:r>
@@ -1199,13 +1172,7 @@
         <w:jc w:val="both"/>
       </w:pPr>
       <w:r>
-        <w:t>Se debería de comentar, “</w:t>
-      </w:r>
-      <w:r>
-        <w:t>¿</w:t>
-      </w:r>
-      <w:r>
-        <w:t>El por qué?”, y no el ¿qué? O, el ¿cómo?</w:t>
+        <w:t>Se debería de comentar, “¿El por qué?”, y no el ¿qué? O, el ¿cómo?</w:t>
       </w:r>
     </w:p>
     <w:p>
@@ -1213,6 +1180,9 @@
         <w:jc w:val="both"/>
       </w:pPr>
       <w:r>
+        <w:rPr>
+          <w:noProof/>
+        </w:rPr>
         <w:drawing>
           <wp:inline distT="0" distB="0" distL="0" distR="0" wp14:anchorId="0E473762" wp14:editId="3FD844AA">
             <wp:extent cx="5400040" cy="2230120"/>
@@ -1280,6 +1250,827 @@
         <w:jc w:val="both"/>
       </w:pPr>
     </w:p>
+    <w:p>
+      <w:pPr>
+        <w:pStyle w:val="Ttulo1"/>
+      </w:pPr>
+      <w:r>
+        <w:t>Sección 4: Acrónimo - STUPID</w:t>
+      </w:r>
+    </w:p>
+    <w:p>
+      <w:pPr>
+        <w:jc w:val="center"/>
+      </w:pPr>
+      <w:r>
+        <w:drawing>
+          <wp:inline distT="0" distB="0" distL="0" distR="0" wp14:anchorId="5F51DAD4" wp14:editId="7861D697">
+            <wp:extent cx="3792773" cy="2066758"/>
+            <wp:effectExtent l="0" t="0" r="0" b="0"/>
+            <wp:docPr id="14" name="Imagen 14"/>
+            <wp:cNvGraphicFramePr>
+              <a:graphicFrameLocks xmlns:a="http://schemas.openxmlformats.org/drawingml/2006/main" noChangeAspect="1"/>
+            </wp:cNvGraphicFramePr>
+            <a:graphic xmlns:a="http://schemas.openxmlformats.org/drawingml/2006/main">
+              <a:graphicData uri="http://schemas.openxmlformats.org/drawingml/2006/picture">
+                <pic:pic xmlns:pic="http://schemas.openxmlformats.org/drawingml/2006/picture">
+                  <pic:nvPicPr>
+                    <pic:cNvPr id="1" name=""/>
+                    <pic:cNvPicPr/>
+                  </pic:nvPicPr>
+                  <pic:blipFill>
+                    <a:blip r:embed="rId18"/>
+                    <a:stretch>
+                      <a:fillRect/>
+                    </a:stretch>
+                  </pic:blipFill>
+                  <pic:spPr>
+                    <a:xfrm>
+                      <a:off x="0" y="0"/>
+                      <a:ext cx="3802810" cy="2072227"/>
+                    </a:xfrm>
+                    <a:prstGeom prst="rect">
+                      <a:avLst/>
+                    </a:prstGeom>
+                  </pic:spPr>
+                </pic:pic>
+              </a:graphicData>
+            </a:graphic>
+          </wp:inline>
+        </w:drawing>
+      </w:r>
+    </w:p>
+    <w:p>
+      <w:pPr>
+        <w:jc w:val="center"/>
+      </w:pPr>
+    </w:p>
+    <w:p>
+      <w:pPr>
+        <w:pStyle w:val="Prrafodelista"/>
+        <w:numPr>
+          <w:ilvl w:val="0"/>
+          <w:numId w:val="4"/>
+        </w:numPr>
+      </w:pPr>
+      <w:r>
+        <w:t>P</w:t>
+      </w:r>
+      <w:r>
+        <w:t>a</w:t>
+      </w:r>
+      <w:r>
+        <w:t>trón</w:t>
+      </w:r>
+      <w:r>
+        <w:t xml:space="preserve"> Singleton</w:t>
+      </w:r>
+    </w:p>
+    <w:p>
+      <w:pPr>
+        <w:jc w:val="center"/>
+      </w:pPr>
+      <w:r>
+        <w:drawing>
+          <wp:inline distT="0" distB="0" distL="0" distR="0" wp14:anchorId="3D2D36B9" wp14:editId="17B3400C">
+            <wp:extent cx="1885528" cy="1033670"/>
+            <wp:effectExtent l="0" t="0" r="635" b="0"/>
+            <wp:docPr id="15" name="Imagen 15"/>
+            <wp:cNvGraphicFramePr>
+              <a:graphicFrameLocks xmlns:a="http://schemas.openxmlformats.org/drawingml/2006/main" noChangeAspect="1"/>
+            </wp:cNvGraphicFramePr>
+            <a:graphic xmlns:a="http://schemas.openxmlformats.org/drawingml/2006/main">
+              <a:graphicData uri="http://schemas.openxmlformats.org/drawingml/2006/picture">
+                <pic:pic xmlns:pic="http://schemas.openxmlformats.org/drawingml/2006/picture">
+                  <pic:nvPicPr>
+                    <pic:cNvPr id="1" name=""/>
+                    <pic:cNvPicPr/>
+                  </pic:nvPicPr>
+                  <pic:blipFill>
+                    <a:blip r:embed="rId19"/>
+                    <a:stretch>
+                      <a:fillRect/>
+                    </a:stretch>
+                  </pic:blipFill>
+                  <pic:spPr>
+                    <a:xfrm>
+                      <a:off x="0" y="0"/>
+                      <a:ext cx="1893941" cy="1038282"/>
+                    </a:xfrm>
+                    <a:prstGeom prst="rect">
+                      <a:avLst/>
+                    </a:prstGeom>
+                  </pic:spPr>
+                </pic:pic>
+              </a:graphicData>
+            </a:graphic>
+          </wp:inline>
+        </w:drawing>
+      </w:r>
+      <w:r>
+        <w:t xml:space="preserve"> </w:t>
+      </w:r>
+      <w:r>
+        <w:tab/>
+      </w:r>
+      <w:r>
+        <w:drawing>
+          <wp:inline distT="0" distB="0" distL="0" distR="0" wp14:anchorId="52B3EE7F" wp14:editId="607F4041">
+            <wp:extent cx="2083241" cy="1533524"/>
+            <wp:effectExtent l="0" t="0" r="0" b="0"/>
+            <wp:docPr id="16" name="Imagen 16"/>
+            <wp:cNvGraphicFramePr>
+              <a:graphicFrameLocks xmlns:a="http://schemas.openxmlformats.org/drawingml/2006/main" noChangeAspect="1"/>
+            </wp:cNvGraphicFramePr>
+            <a:graphic xmlns:a="http://schemas.openxmlformats.org/drawingml/2006/main">
+              <a:graphicData uri="http://schemas.openxmlformats.org/drawingml/2006/picture">
+                <pic:pic xmlns:pic="http://schemas.openxmlformats.org/drawingml/2006/picture">
+                  <pic:nvPicPr>
+                    <pic:cNvPr id="1" name=""/>
+                    <pic:cNvPicPr/>
+                  </pic:nvPicPr>
+                  <pic:blipFill>
+                    <a:blip r:embed="rId20"/>
+                    <a:stretch>
+                      <a:fillRect/>
+                    </a:stretch>
+                  </pic:blipFill>
+                  <pic:spPr>
+                    <a:xfrm>
+                      <a:off x="0" y="0"/>
+                      <a:ext cx="2091981" cy="1539958"/>
+                    </a:xfrm>
+                    <a:prstGeom prst="rect">
+                      <a:avLst/>
+                    </a:prstGeom>
+                  </pic:spPr>
+                </pic:pic>
+              </a:graphicData>
+            </a:graphic>
+          </wp:inline>
+        </w:drawing>
+      </w:r>
+    </w:p>
+    <w:p>
+      <w:pPr>
+        <w:ind w:left="708"/>
+      </w:pPr>
+      <w:r>
+        <w:t xml:space="preserve">Evitar usar este </w:t>
+      </w:r>
+      <w:r>
+        <w:t>patrón</w:t>
+      </w:r>
+    </w:p>
+    <w:p>
+      <w:pPr>
+        <w:pStyle w:val="Prrafodelista"/>
+        <w:numPr>
+          <w:ilvl w:val="0"/>
+          <w:numId w:val="4"/>
+        </w:numPr>
+      </w:pPr>
+      <w:r>
+        <w:lastRenderedPageBreak/>
+        <w:t>Alto acoplamiento</w:t>
+      </w:r>
+    </w:p>
+    <w:p>
+      <w:pPr>
+        <w:pStyle w:val="Prrafodelista"/>
+      </w:pPr>
+      <w:r>
+        <w:t xml:space="preserve">Lo ideal es tener un bajo acoplamiento y una buena </w:t>
+      </w:r>
+      <w:r>
+        <w:t>cohesión</w:t>
+      </w:r>
+      <w:r>
+        <w:t>.</w:t>
+      </w:r>
+    </w:p>
+    <w:p>
+      <w:pPr>
+        <w:pStyle w:val="Prrafodelista"/>
+      </w:pPr>
+    </w:p>
+    <w:p>
+      <w:pPr>
+        <w:pStyle w:val="Prrafodelista"/>
+        <w:jc w:val="center"/>
+      </w:pPr>
+      <w:r>
+        <w:drawing>
+          <wp:inline distT="0" distB="0" distL="0" distR="0" wp14:anchorId="0CAB7373" wp14:editId="6A00F804">
+            <wp:extent cx="3913146" cy="1671738"/>
+            <wp:effectExtent l="0" t="0" r="0" b="5080"/>
+            <wp:docPr id="17" name="Imagen 17"/>
+            <wp:cNvGraphicFramePr>
+              <a:graphicFrameLocks xmlns:a="http://schemas.openxmlformats.org/drawingml/2006/main" noChangeAspect="1"/>
+            </wp:cNvGraphicFramePr>
+            <a:graphic xmlns:a="http://schemas.openxmlformats.org/drawingml/2006/main">
+              <a:graphicData uri="http://schemas.openxmlformats.org/drawingml/2006/picture">
+                <pic:pic xmlns:pic="http://schemas.openxmlformats.org/drawingml/2006/picture">
+                  <pic:nvPicPr>
+                    <pic:cNvPr id="1" name=""/>
+                    <pic:cNvPicPr/>
+                  </pic:nvPicPr>
+                  <pic:blipFill>
+                    <a:blip r:embed="rId21"/>
+                    <a:stretch>
+                      <a:fillRect/>
+                    </a:stretch>
+                  </pic:blipFill>
+                  <pic:spPr>
+                    <a:xfrm>
+                      <a:off x="0" y="0"/>
+                      <a:ext cx="3918241" cy="1673915"/>
+                    </a:xfrm>
+                    <a:prstGeom prst="rect">
+                      <a:avLst/>
+                    </a:prstGeom>
+                  </pic:spPr>
+                </pic:pic>
+              </a:graphicData>
+            </a:graphic>
+          </wp:inline>
+        </w:drawing>
+      </w:r>
+    </w:p>
+    <w:p>
+      <w:pPr>
+        <w:pStyle w:val="Prrafodelista"/>
+      </w:pPr>
+    </w:p>
+    <w:p>
+      <w:pPr>
+        <w:pStyle w:val="Prrafodelista"/>
+        <w:jc w:val="center"/>
+      </w:pPr>
+      <w:r>
+        <w:drawing>
+          <wp:inline distT="0" distB="0" distL="0" distR="0" wp14:anchorId="3349AE0D" wp14:editId="53DB1F97">
+            <wp:extent cx="3918099" cy="1807928"/>
+            <wp:effectExtent l="0" t="0" r="6350" b="1905"/>
+            <wp:docPr id="18" name="Imagen 18"/>
+            <wp:cNvGraphicFramePr>
+              <a:graphicFrameLocks xmlns:a="http://schemas.openxmlformats.org/drawingml/2006/main" noChangeAspect="1"/>
+            </wp:cNvGraphicFramePr>
+            <a:graphic xmlns:a="http://schemas.openxmlformats.org/drawingml/2006/main">
+              <a:graphicData uri="http://schemas.openxmlformats.org/drawingml/2006/picture">
+                <pic:pic xmlns:pic="http://schemas.openxmlformats.org/drawingml/2006/picture">
+                  <pic:nvPicPr>
+                    <pic:cNvPr id="1" name=""/>
+                    <pic:cNvPicPr/>
+                  </pic:nvPicPr>
+                  <pic:blipFill>
+                    <a:blip r:embed="rId22"/>
+                    <a:stretch>
+                      <a:fillRect/>
+                    </a:stretch>
+                  </pic:blipFill>
+                  <pic:spPr>
+                    <a:xfrm>
+                      <a:off x="0" y="0"/>
+                      <a:ext cx="3931252" cy="1813997"/>
+                    </a:xfrm>
+                    <a:prstGeom prst="rect">
+                      <a:avLst/>
+                    </a:prstGeom>
+                  </pic:spPr>
+                </pic:pic>
+              </a:graphicData>
+            </a:graphic>
+          </wp:inline>
+        </w:drawing>
+      </w:r>
+    </w:p>
+    <w:p>
+      <w:pPr>
+        <w:pStyle w:val="Prrafodelista"/>
+        <w:jc w:val="center"/>
+      </w:pPr>
+      <w:r>
+        <w:drawing>
+          <wp:inline distT="0" distB="0" distL="0" distR="0" wp14:anchorId="02985BA6" wp14:editId="2E8043E4">
+            <wp:extent cx="3888188" cy="2018163"/>
+            <wp:effectExtent l="0" t="0" r="0" b="1270"/>
+            <wp:docPr id="19" name="Imagen 19"/>
+            <wp:cNvGraphicFramePr>
+              <a:graphicFrameLocks xmlns:a="http://schemas.openxmlformats.org/drawingml/2006/main" noChangeAspect="1"/>
+            </wp:cNvGraphicFramePr>
+            <a:graphic xmlns:a="http://schemas.openxmlformats.org/drawingml/2006/main">
+              <a:graphicData uri="http://schemas.openxmlformats.org/drawingml/2006/picture">
+                <pic:pic xmlns:pic="http://schemas.openxmlformats.org/drawingml/2006/picture">
+                  <pic:nvPicPr>
+                    <pic:cNvPr id="1" name=""/>
+                    <pic:cNvPicPr/>
+                  </pic:nvPicPr>
+                  <pic:blipFill>
+                    <a:blip r:embed="rId23"/>
+                    <a:stretch>
+                      <a:fillRect/>
+                    </a:stretch>
+                  </pic:blipFill>
+                  <pic:spPr>
+                    <a:xfrm>
+                      <a:off x="0" y="0"/>
+                      <a:ext cx="3894319" cy="2021345"/>
+                    </a:xfrm>
+                    <a:prstGeom prst="rect">
+                      <a:avLst/>
+                    </a:prstGeom>
+                  </pic:spPr>
+                </pic:pic>
+              </a:graphicData>
+            </a:graphic>
+          </wp:inline>
+        </w:drawing>
+      </w:r>
+    </w:p>
+    <w:p>
+      <w:pPr>
+        <w:pStyle w:val="Prrafodelista"/>
+        <w:jc w:val="center"/>
+      </w:pPr>
+    </w:p>
+    <w:p>
+      <w:pPr>
+        <w:pStyle w:val="Prrafodelista"/>
+        <w:jc w:val="center"/>
+      </w:pPr>
+      <w:r>
+        <w:t xml:space="preserve">Evitar lo de la derecha, lo </w:t>
+      </w:r>
+      <w:r>
+        <w:rPr>
+          <w:b/>
+          <w:bCs/>
+        </w:rPr>
+        <w:t>ideal</w:t>
+      </w:r>
+      <w:r>
+        <w:t>, es lo de la izquierda.</w:t>
+      </w:r>
+    </w:p>
+    <w:p>
+      <w:pPr>
+        <w:pStyle w:val="Prrafodelista"/>
+        <w:jc w:val="center"/>
+      </w:pPr>
+    </w:p>
+    <w:p>
+      <w:pPr>
+        <w:pStyle w:val="Prrafodelista"/>
+        <w:jc w:val="center"/>
+      </w:pPr>
+      <w:r>
+        <w:drawing>
+          <wp:inline distT="0" distB="0" distL="0" distR="0" wp14:anchorId="31E6A97F" wp14:editId="5A63F6B3">
+            <wp:extent cx="3897296" cy="1918859"/>
+            <wp:effectExtent l="0" t="0" r="8255" b="5715"/>
+            <wp:docPr id="20" name="Imagen 20"/>
+            <wp:cNvGraphicFramePr>
+              <a:graphicFrameLocks xmlns:a="http://schemas.openxmlformats.org/drawingml/2006/main" noChangeAspect="1"/>
+            </wp:cNvGraphicFramePr>
+            <a:graphic xmlns:a="http://schemas.openxmlformats.org/drawingml/2006/main">
+              <a:graphicData uri="http://schemas.openxmlformats.org/drawingml/2006/picture">
+                <pic:pic xmlns:pic="http://schemas.openxmlformats.org/drawingml/2006/picture">
+                  <pic:nvPicPr>
+                    <pic:cNvPr id="1" name=""/>
+                    <pic:cNvPicPr/>
+                  </pic:nvPicPr>
+                  <pic:blipFill>
+                    <a:blip r:embed="rId24"/>
+                    <a:stretch>
+                      <a:fillRect/>
+                    </a:stretch>
+                  </pic:blipFill>
+                  <pic:spPr>
+                    <a:xfrm>
+                      <a:off x="0" y="0"/>
+                      <a:ext cx="3911726" cy="1925964"/>
+                    </a:xfrm>
+                    <a:prstGeom prst="rect">
+                      <a:avLst/>
+                    </a:prstGeom>
+                  </pic:spPr>
+                </pic:pic>
+              </a:graphicData>
+            </a:graphic>
+          </wp:inline>
+        </w:drawing>
+      </w:r>
+    </w:p>
+    <w:p>
+      <w:pPr>
+        <w:pStyle w:val="Prrafodelista"/>
+        <w:numPr>
+          <w:ilvl w:val="0"/>
+          <w:numId w:val="4"/>
+        </w:numPr>
+      </w:pPr>
+      <w:r>
+        <w:lastRenderedPageBreak/>
+        <w:t>Codigo no probable</w:t>
+      </w:r>
+      <w:r>
+        <w:t xml:space="preserve"> (Codigo difícilmente testeable)</w:t>
+      </w:r>
+    </w:p>
+    <w:p>
+      <w:pPr>
+        <w:pStyle w:val="Prrafodelista"/>
+        <w:numPr>
+          <w:ilvl w:val="0"/>
+          <w:numId w:val="6"/>
+        </w:numPr>
+      </w:pPr>
+      <w:r>
+        <w:t>Codigo con alto acoplamiento.</w:t>
+      </w:r>
+    </w:p>
+    <w:p>
+      <w:pPr>
+        <w:pStyle w:val="Prrafodelista"/>
+        <w:numPr>
+          <w:ilvl w:val="0"/>
+          <w:numId w:val="6"/>
+        </w:numPr>
+      </w:pPr>
+      <w:r>
+        <w:t>Codigo con muchas dependencias no inyectadas.</w:t>
+      </w:r>
+    </w:p>
+    <w:p>
+      <w:pPr>
+        <w:pStyle w:val="Prrafodelista"/>
+        <w:numPr>
+          <w:ilvl w:val="0"/>
+          <w:numId w:val="6"/>
+        </w:numPr>
+      </w:pPr>
+      <w:r>
+        <w:t>Dependencias en el contexto global (tipo singleton)</w:t>
+      </w:r>
+    </w:p>
+    <w:p>
+      <w:pPr>
+        <w:pStyle w:val="Prrafodelista"/>
+        <w:ind w:left="1068"/>
+      </w:pPr>
+    </w:p>
+    <w:p>
+      <w:pPr>
+        <w:pStyle w:val="Prrafodelista"/>
+        <w:ind w:left="1068"/>
+      </w:pPr>
+      <w:r>
+        <w:t>Debemos de tener en mente las pruebas desde la creación del código.</w:t>
+      </w:r>
+    </w:p>
+    <w:p>
+      <w:pPr>
+        <w:pStyle w:val="Prrafodelista"/>
+        <w:jc w:val="center"/>
+      </w:pPr>
+    </w:p>
+    <w:p>
+      <w:pPr>
+        <w:pStyle w:val="Prrafodelista"/>
+        <w:numPr>
+          <w:ilvl w:val="0"/>
+          <w:numId w:val="4"/>
+        </w:numPr>
+      </w:pPr>
+      <w:r>
+        <w:t>Optimizaciones prematuras</w:t>
+      </w:r>
+    </w:p>
+    <w:p>
+      <w:pPr>
+        <w:pStyle w:val="Prrafodelista"/>
+      </w:pPr>
+    </w:p>
+    <w:p>
+      <w:pPr>
+        <w:pStyle w:val="Prrafodelista"/>
+      </w:pPr>
+    </w:p>
+    <w:p>
+      <w:pPr>
+        <w:pStyle w:val="Prrafodelista"/>
+      </w:pPr>
+      <w:r>
+        <w:t>Hay que encontrar el equilibrio.</w:t>
+      </w:r>
+    </w:p>
+    <w:p>
+      <w:pPr>
+        <w:pStyle w:val="Prrafodelista"/>
+      </w:pPr>
+      <w:r>
+        <w:drawing>
+          <wp:inline distT="0" distB="0" distL="0" distR="0" wp14:anchorId="60FEF6C3" wp14:editId="7BEED086">
+            <wp:extent cx="4444779" cy="2406369"/>
+            <wp:effectExtent l="0" t="0" r="0" b="0"/>
+            <wp:docPr id="21" name="Imagen 21"/>
+            <wp:cNvGraphicFramePr>
+              <a:graphicFrameLocks xmlns:a="http://schemas.openxmlformats.org/drawingml/2006/main" noChangeAspect="1"/>
+            </wp:cNvGraphicFramePr>
+            <a:graphic xmlns:a="http://schemas.openxmlformats.org/drawingml/2006/main">
+              <a:graphicData uri="http://schemas.openxmlformats.org/drawingml/2006/picture">
+                <pic:pic xmlns:pic="http://schemas.openxmlformats.org/drawingml/2006/picture">
+                  <pic:nvPicPr>
+                    <pic:cNvPr id="1" name=""/>
+                    <pic:cNvPicPr/>
+                  </pic:nvPicPr>
+                  <pic:blipFill>
+                    <a:blip r:embed="rId25"/>
+                    <a:stretch>
+                      <a:fillRect/>
+                    </a:stretch>
+                  </pic:blipFill>
+                  <pic:spPr>
+                    <a:xfrm>
+                      <a:off x="0" y="0"/>
+                      <a:ext cx="4449320" cy="2408827"/>
+                    </a:xfrm>
+                    <a:prstGeom prst="rect">
+                      <a:avLst/>
+                    </a:prstGeom>
+                  </pic:spPr>
+                </pic:pic>
+              </a:graphicData>
+            </a:graphic>
+          </wp:inline>
+        </w:drawing>
+      </w:r>
+    </w:p>
+    <w:p>
+      <w:pPr>
+        <w:pStyle w:val="Prrafodelista"/>
+      </w:pPr>
+    </w:p>
+    <w:p>
+      <w:pPr>
+        <w:pStyle w:val="Prrafodelista"/>
+      </w:pPr>
+    </w:p>
+    <w:p>
+      <w:pPr>
+        <w:pStyle w:val="Prrafodelista"/>
+      </w:pPr>
+    </w:p>
+    <w:p>
+      <w:pPr>
+        <w:pStyle w:val="Prrafodelista"/>
+        <w:numPr>
+          <w:ilvl w:val="0"/>
+          <w:numId w:val="4"/>
+        </w:numPr>
+      </w:pPr>
+      <w:r>
+        <w:t>Nombres poco descriptivos</w:t>
+      </w:r>
+    </w:p>
+    <w:p>
+      <w:pPr>
+        <w:pStyle w:val="Prrafodelista"/>
+        <w:numPr>
+          <w:ilvl w:val="0"/>
+          <w:numId w:val="5"/>
+        </w:numPr>
+      </w:pPr>
+      <w:r>
+        <w:t>Nombres de variables mal nombradas.</w:t>
+      </w:r>
+    </w:p>
+    <w:p>
+      <w:pPr>
+        <w:pStyle w:val="Prrafodelista"/>
+        <w:numPr>
+          <w:ilvl w:val="0"/>
+          <w:numId w:val="5"/>
+        </w:numPr>
+      </w:pPr>
+      <w:r>
+        <w:t>Nombres de clases genéricas.</w:t>
+      </w:r>
+    </w:p>
+    <w:p>
+      <w:pPr>
+        <w:pStyle w:val="Prrafodelista"/>
+        <w:numPr>
+          <w:ilvl w:val="0"/>
+          <w:numId w:val="5"/>
+        </w:numPr>
+      </w:pPr>
+      <w:r>
+        <w:t>Nombres de funciones mal nombradas.</w:t>
+      </w:r>
+    </w:p>
+    <w:p>
+      <w:pPr>
+        <w:pStyle w:val="Prrafodelista"/>
+        <w:numPr>
+          <w:ilvl w:val="0"/>
+          <w:numId w:val="5"/>
+        </w:numPr>
+      </w:pPr>
+      <w:r>
+        <w:t>Ser mu especifico o demasiado genérico.</w:t>
+      </w:r>
+    </w:p>
+    <w:p/>
+    <w:p>
+      <w:pPr>
+        <w:pStyle w:val="Prrafodelista"/>
+        <w:numPr>
+          <w:ilvl w:val="0"/>
+          <w:numId w:val="4"/>
+        </w:numPr>
+      </w:pPr>
+      <w:r>
+        <w:t>Duplicidad de Codigo</w:t>
+      </w:r>
+    </w:p>
+    <w:p>
+      <w:pPr>
+        <w:ind w:left="708"/>
+      </w:pPr>
+      <w:r>
+        <w:drawing>
+          <wp:inline distT="0" distB="0" distL="0" distR="0" wp14:anchorId="667AD98C" wp14:editId="597CC6B4">
+            <wp:extent cx="4418464" cy="2219104"/>
+            <wp:effectExtent l="0" t="0" r="1270" b="0"/>
+            <wp:docPr id="23" name="Imagen 23"/>
+            <wp:cNvGraphicFramePr>
+              <a:graphicFrameLocks xmlns:a="http://schemas.openxmlformats.org/drawingml/2006/main" noChangeAspect="1"/>
+            </wp:cNvGraphicFramePr>
+            <a:graphic xmlns:a="http://schemas.openxmlformats.org/drawingml/2006/main">
+              <a:graphicData uri="http://schemas.openxmlformats.org/drawingml/2006/picture">
+                <pic:pic xmlns:pic="http://schemas.openxmlformats.org/drawingml/2006/picture">
+                  <pic:nvPicPr>
+                    <pic:cNvPr id="1" name=""/>
+                    <pic:cNvPicPr/>
+                  </pic:nvPicPr>
+                  <pic:blipFill>
+                    <a:blip r:embed="rId26"/>
+                    <a:stretch>
+                      <a:fillRect/>
+                    </a:stretch>
+                  </pic:blipFill>
+                  <pic:spPr>
+                    <a:xfrm>
+                      <a:off x="0" y="0"/>
+                      <a:ext cx="4425426" cy="2222601"/>
+                    </a:xfrm>
+                    <a:prstGeom prst="rect">
+                      <a:avLst/>
+                    </a:prstGeom>
+                  </pic:spPr>
+                </pic:pic>
+              </a:graphicData>
+            </a:graphic>
+          </wp:inline>
+        </w:drawing>
+      </w:r>
+    </w:p>
+    <w:p>
+      <w:pPr>
+        <w:ind w:left="708"/>
+      </w:pPr>
+      <w:r>
+        <w:lastRenderedPageBreak/>
+        <w:t>Otros Code Smells</w:t>
+      </w:r>
+    </w:p>
+    <w:p>
+      <w:pPr>
+        <w:pStyle w:val="Prrafodelista"/>
+        <w:numPr>
+          <w:ilvl w:val="0"/>
+          <w:numId w:val="7"/>
+        </w:numPr>
+      </w:pPr>
+      <w:r>
+        <w:t>Inflación</w:t>
+      </w:r>
+    </w:p>
+    <w:p>
+      <w:pPr>
+        <w:pStyle w:val="Prrafodelista"/>
+        <w:numPr>
+          <w:ilvl w:val="0"/>
+          <w:numId w:val="7"/>
+        </w:numPr>
+      </w:pPr>
+      <w:r>
+        <w:t>Lista larga de parámetros</w:t>
+      </w:r>
+    </w:p>
+    <w:p>
+      <w:pPr>
+        <w:pStyle w:val="Prrafodelista"/>
+        <w:numPr>
+          <w:ilvl w:val="0"/>
+          <w:numId w:val="7"/>
+        </w:numPr>
+      </w:pPr>
+      <w:r>
+        <w:t>Obsesión primitiva</w:t>
+      </w:r>
+    </w:p>
+    <w:p>
+      <w:pPr>
+        <w:ind w:left="708"/>
+      </w:pPr>
+    </w:p>
+    <w:p>
+      <w:pPr>
+        <w:ind w:left="708"/>
+      </w:pPr>
+      <w:r>
+        <w:t>Acopladores</w:t>
+      </w:r>
+    </w:p>
+    <w:p>
+      <w:pPr>
+        <w:pStyle w:val="Prrafodelista"/>
+        <w:numPr>
+          <w:ilvl w:val="0"/>
+          <w:numId w:val="7"/>
+        </w:numPr>
+      </w:pPr>
+      <w:r>
+        <w:t>Feature Envy</w:t>
+      </w:r>
+    </w:p>
+    <w:p>
+      <w:pPr>
+        <w:pStyle w:val="Prrafodelista"/>
+        <w:numPr>
+          <w:ilvl w:val="0"/>
+          <w:numId w:val="7"/>
+        </w:numPr>
+      </w:pPr>
+      <w:r>
+        <w:t>Intimidad inapropiada</w:t>
+      </w:r>
+      <w:r>
+        <w:t xml:space="preserve"> -&gt; clases usan datos de otras clases</w:t>
+      </w:r>
+    </w:p>
+    <w:p>
+      <w:pPr>
+        <w:pStyle w:val="Prrafodelista"/>
+        <w:numPr>
+          <w:ilvl w:val="0"/>
+          <w:numId w:val="7"/>
+        </w:numPr>
+      </w:pPr>
+      <w:r>
+        <w:t>Cadena de mensajes</w:t>
+      </w:r>
+      <w:r>
+        <w:t xml:space="preserve"> -&gt; Evitar usar nieto, tataranieto, etc.</w:t>
+      </w:r>
+    </w:p>
+    <w:p>
+      <w:pPr>
+        <w:pStyle w:val="Prrafodelista"/>
+        <w:numPr>
+          <w:ilvl w:val="0"/>
+          <w:numId w:val="7"/>
+        </w:numPr>
+      </w:pPr>
+      <w:r>
+        <w:t>The middle man</w:t>
+      </w:r>
+    </w:p>
+    <w:p/>
+    <w:p>
+      <w:pPr>
+        <w:jc w:val="center"/>
+      </w:pPr>
+      <w:r>
+        <w:t>Refactoring.Guru</w:t>
+      </w:r>
+    </w:p>
+    <w:p>
+      <w:pPr>
+        <w:jc w:val="center"/>
+      </w:pPr>
+    </w:p>
+    <w:p>
+      <w:pPr>
+        <w:pStyle w:val="Ttulo1"/>
+      </w:pPr>
+      <w:r>
+        <w:t>Sección 5: Principios SOLID</w:t>
+      </w:r>
+    </w:p>
     <w:p/>
     <w:p/>
     <w:sectPr>
@@ -1295,6 +2086,118 @@
 <file path=word/numbering.xml><?xml version="1.0" encoding="utf-8"?>
 <w:numbering xmlns:wpc="http://schemas.microsoft.com/office/word/2010/wordprocessingCanvas" xmlns:cx="http://schemas.microsoft.com/office/drawing/2014/chartex" xmlns:cx1="http://schemas.microsoft.com/office/drawing/2015/9/8/chartex" xmlns:cx2="http://schemas.microsoft.com/office/drawing/2015/10/21/chartex" xmlns:cx3="http://schemas.microsoft.com/office/drawing/2016/5/9/chartex" xmlns:cx4="http://schemas.microsoft.com/office/drawing/2016/5/10/chartex" xmlns:cx5="http://schemas.microsoft.com/office/drawing/2016/5/11/chartex" xmlns:cx6="http://schemas.microsoft.com/office/drawing/2016/5/12/chartex" xmlns:cx7="http://schemas.microsoft.com/office/drawing/2016/5/13/chartex" xmlns:cx8="http://schemas.microsoft.com/office/drawing/2016/5/14/chartex" xmlns:mc="http://schemas.openxmlformats.org/markup-compatibility/2006" xmlns:aink="http://schemas.microsoft.com/office/drawing/2016/ink" xmlns:am3d="http://schemas.microsoft.com/office/drawing/2017/model3d" xmlns:o="urn:schemas-microsoft-com:office:office" xmlns:r="http://schemas.openxmlformats.org/officeDocument/2006/relationships" xmlns:m="http://schemas.openxmlformats.org/officeDocument/2006/math" xmlns:v="urn:schemas-microsoft-com:vml" xmlns:wp14="http://schemas.microsoft.com/office/word/2010/wordprocessingDrawing" xmlns:wp="http://schemas.openxmlformats.org/drawingml/2006/wordprocessingDrawing" xmlns:w10="urn:schemas-microsoft-com:office:word" xmlns:w="http://schemas.openxmlformats.org/wordprocessingml/2006/main" xmlns:w14="http://schemas.microsoft.com/office/word/2010/wordml" xmlns:w15="http://schemas.microsoft.com/office/word/2012/wordml" xmlns:w16cex="http://schemas.microsoft.com/office/word/2018/wordml/cex" xmlns:w16cid="http://schemas.microsoft.com/office/word/2016/wordml/cid" xmlns:w16="http://schemas.microsoft.com/office/word/2018/wordml" xmlns:w16sdtdh="http://schemas.microsoft.com/office/word/2020/wordml/sdtdatahash" xmlns:w16se="http://schemas.microsoft.com/office/word/2015/wordml/symex" xmlns:wpg="http://schemas.microsoft.com/office/word/2010/wordprocessingGroup" xmlns:wpi="http://schemas.microsoft.com/office/word/2010/wordprocessingInk" xmlns:wne="http://schemas.microsoft.com/office/word/2006/wordml" xmlns:wps="http://schemas.microsoft.com/office/word/2010/wordprocessingShape" mc:Ignorable="w14 w15 w16se w16cid w16 w16cex w16sdtdh wp14">
   <w:abstractNum w:abstractNumId="0" w15:restartNumberingAfterBreak="0">
+    <w:nsid w:val="132F2914"/>
+    <w:multiLevelType w:val="hybridMultilevel"/>
+    <w:tmpl w:val="A72E1AA4"/>
+    <w:lvl w:ilvl="0" w:tplc="C0E829B6">
+      <w:numFmt w:val="bullet"/>
+      <w:lvlText w:val="-"/>
+      <w:lvlJc w:val="left"/>
+      <w:pPr>
+        <w:ind w:left="1068" w:hanging="360"/>
+      </w:pPr>
+      <w:rPr>
+        <w:rFonts w:ascii="Calibri" w:eastAsiaTheme="minorHAnsi" w:hAnsi="Calibri" w:cs="Calibri" w:hint="default"/>
+      </w:rPr>
+    </w:lvl>
+    <w:lvl w:ilvl="1" w:tplc="340A0003" w:tentative="1">
+      <w:start w:val="1"/>
+      <w:numFmt w:val="bullet"/>
+      <w:lvlText w:val="o"/>
+      <w:lvlJc w:val="left"/>
+      <w:pPr>
+        <w:ind w:left="1788" w:hanging="360"/>
+      </w:pPr>
+      <w:rPr>
+        <w:rFonts w:ascii="Courier New" w:hAnsi="Courier New" w:cs="Courier New" w:hint="default"/>
+      </w:rPr>
+    </w:lvl>
+    <w:lvl w:ilvl="2" w:tplc="340A0005" w:tentative="1">
+      <w:start w:val="1"/>
+      <w:numFmt w:val="bullet"/>
+      <w:lvlText w:val=""/>
+      <w:lvlJc w:val="left"/>
+      <w:pPr>
+        <w:ind w:left="2508" w:hanging="360"/>
+      </w:pPr>
+      <w:rPr>
+        <w:rFonts w:ascii="Wingdings" w:hAnsi="Wingdings" w:hint="default"/>
+      </w:rPr>
+    </w:lvl>
+    <w:lvl w:ilvl="3" w:tplc="340A0001" w:tentative="1">
+      <w:start w:val="1"/>
+      <w:numFmt w:val="bullet"/>
+      <w:lvlText w:val=""/>
+      <w:lvlJc w:val="left"/>
+      <w:pPr>
+        <w:ind w:left="3228" w:hanging="360"/>
+      </w:pPr>
+      <w:rPr>
+        <w:rFonts w:ascii="Symbol" w:hAnsi="Symbol" w:hint="default"/>
+      </w:rPr>
+    </w:lvl>
+    <w:lvl w:ilvl="4" w:tplc="340A0003" w:tentative="1">
+      <w:start w:val="1"/>
+      <w:numFmt w:val="bullet"/>
+      <w:lvlText w:val="o"/>
+      <w:lvlJc w:val="left"/>
+      <w:pPr>
+        <w:ind w:left="3948" w:hanging="360"/>
+      </w:pPr>
+      <w:rPr>
+        <w:rFonts w:ascii="Courier New" w:hAnsi="Courier New" w:cs="Courier New" w:hint="default"/>
+      </w:rPr>
+    </w:lvl>
+    <w:lvl w:ilvl="5" w:tplc="340A0005" w:tentative="1">
+      <w:start w:val="1"/>
+      <w:numFmt w:val="bullet"/>
+      <w:lvlText w:val=""/>
+      <w:lvlJc w:val="left"/>
+      <w:pPr>
+        <w:ind w:left="4668" w:hanging="360"/>
+      </w:pPr>
+      <w:rPr>
+        <w:rFonts w:ascii="Wingdings" w:hAnsi="Wingdings" w:hint="default"/>
+      </w:rPr>
+    </w:lvl>
+    <w:lvl w:ilvl="6" w:tplc="340A0001" w:tentative="1">
+      <w:start w:val="1"/>
+      <w:numFmt w:val="bullet"/>
+      <w:lvlText w:val=""/>
+      <w:lvlJc w:val="left"/>
+      <w:pPr>
+        <w:ind w:left="5388" w:hanging="360"/>
+      </w:pPr>
+      <w:rPr>
+        <w:rFonts w:ascii="Symbol" w:hAnsi="Symbol" w:hint="default"/>
+      </w:rPr>
+    </w:lvl>
+    <w:lvl w:ilvl="7" w:tplc="340A0003" w:tentative="1">
+      <w:start w:val="1"/>
+      <w:numFmt w:val="bullet"/>
+      <w:lvlText w:val="o"/>
+      <w:lvlJc w:val="left"/>
+      <w:pPr>
+        <w:ind w:left="6108" w:hanging="360"/>
+      </w:pPr>
+      <w:rPr>
+        <w:rFonts w:ascii="Courier New" w:hAnsi="Courier New" w:cs="Courier New" w:hint="default"/>
+      </w:rPr>
+    </w:lvl>
+    <w:lvl w:ilvl="8" w:tplc="340A0005" w:tentative="1">
+      <w:start w:val="1"/>
+      <w:numFmt w:val="bullet"/>
+      <w:lvlText w:val=""/>
+      <w:lvlJc w:val="left"/>
+      <w:pPr>
+        <w:ind w:left="6828" w:hanging="360"/>
+      </w:pPr>
+      <w:rPr>
+        <w:rFonts w:ascii="Wingdings" w:hAnsi="Wingdings" w:hint="default"/>
+      </w:rPr>
+    </w:lvl>
+  </w:abstractNum>
+  <w:abstractNum w:abstractNumId="1" w15:restartNumberingAfterBreak="0">
     <w:nsid w:val="269F4A1C"/>
     <w:multiLevelType w:val="hybridMultilevel"/>
     <w:tmpl w:val="B7526A2A"/>
@@ -1380,7 +2283,120 @@
       </w:pPr>
     </w:lvl>
   </w:abstractNum>
-  <w:abstractNum w:abstractNumId="1" w15:restartNumberingAfterBreak="0">
+  <w:abstractNum w:abstractNumId="2" w15:restartNumberingAfterBreak="0">
+    <w:nsid w:val="4A3B096D"/>
+    <w:multiLevelType w:val="hybridMultilevel"/>
+    <w:tmpl w:val="1EB6B2B4"/>
+    <w:lvl w:ilvl="0" w:tplc="340A000B">
+      <w:start w:val="1"/>
+      <w:numFmt w:val="bullet"/>
+      <w:lvlText w:val=""/>
+      <w:lvlJc w:val="left"/>
+      <w:pPr>
+        <w:ind w:left="1440" w:hanging="360"/>
+      </w:pPr>
+      <w:rPr>
+        <w:rFonts w:ascii="Wingdings" w:hAnsi="Wingdings" w:hint="default"/>
+      </w:rPr>
+    </w:lvl>
+    <w:lvl w:ilvl="1" w:tplc="340A0003" w:tentative="1">
+      <w:start w:val="1"/>
+      <w:numFmt w:val="bullet"/>
+      <w:lvlText w:val="o"/>
+      <w:lvlJc w:val="left"/>
+      <w:pPr>
+        <w:ind w:left="2160" w:hanging="360"/>
+      </w:pPr>
+      <w:rPr>
+        <w:rFonts w:ascii="Courier New" w:hAnsi="Courier New" w:cs="Courier New" w:hint="default"/>
+      </w:rPr>
+    </w:lvl>
+    <w:lvl w:ilvl="2" w:tplc="340A0005" w:tentative="1">
+      <w:start w:val="1"/>
+      <w:numFmt w:val="bullet"/>
+      <w:lvlText w:val=""/>
+      <w:lvlJc w:val="left"/>
+      <w:pPr>
+        <w:ind w:left="2880" w:hanging="360"/>
+      </w:pPr>
+      <w:rPr>
+        <w:rFonts w:ascii="Wingdings" w:hAnsi="Wingdings" w:hint="default"/>
+      </w:rPr>
+    </w:lvl>
+    <w:lvl w:ilvl="3" w:tplc="340A0001" w:tentative="1">
+      <w:start w:val="1"/>
+      <w:numFmt w:val="bullet"/>
+      <w:lvlText w:val=""/>
+      <w:lvlJc w:val="left"/>
+      <w:pPr>
+        <w:ind w:left="3600" w:hanging="360"/>
+      </w:pPr>
+      <w:rPr>
+        <w:rFonts w:ascii="Symbol" w:hAnsi="Symbol" w:hint="default"/>
+      </w:rPr>
+    </w:lvl>
+    <w:lvl w:ilvl="4" w:tplc="340A0003" w:tentative="1">
+      <w:start w:val="1"/>
+      <w:numFmt w:val="bullet"/>
+      <w:lvlText w:val="o"/>
+      <w:lvlJc w:val="left"/>
+      <w:pPr>
+        <w:ind w:left="4320" w:hanging="360"/>
+      </w:pPr>
+      <w:rPr>
+        <w:rFonts w:ascii="Courier New" w:hAnsi="Courier New" w:cs="Courier New" w:hint="default"/>
+      </w:rPr>
+    </w:lvl>
+    <w:lvl w:ilvl="5" w:tplc="340A0005" w:tentative="1">
+      <w:start w:val="1"/>
+      <w:numFmt w:val="bullet"/>
+      <w:lvlText w:val=""/>
+      <w:lvlJc w:val="left"/>
+      <w:pPr>
+        <w:ind w:left="5040" w:hanging="360"/>
+      </w:pPr>
+      <w:rPr>
+        <w:rFonts w:ascii="Wingdings" w:hAnsi="Wingdings" w:hint="default"/>
+      </w:rPr>
+    </w:lvl>
+    <w:lvl w:ilvl="6" w:tplc="340A0001" w:tentative="1">
+      <w:start w:val="1"/>
+      <w:numFmt w:val="bullet"/>
+      <w:lvlText w:val=""/>
+      <w:lvlJc w:val="left"/>
+      <w:pPr>
+        <w:ind w:left="5760" w:hanging="360"/>
+      </w:pPr>
+      <w:rPr>
+        <w:rFonts w:ascii="Symbol" w:hAnsi="Symbol" w:hint="default"/>
+      </w:rPr>
+    </w:lvl>
+    <w:lvl w:ilvl="7" w:tplc="340A0003" w:tentative="1">
+      <w:start w:val="1"/>
+      <w:numFmt w:val="bullet"/>
+      <w:lvlText w:val="o"/>
+      <w:lvlJc w:val="left"/>
+      <w:pPr>
+        <w:ind w:left="6480" w:hanging="360"/>
+      </w:pPr>
+      <w:rPr>
+        <w:rFonts w:ascii="Courier New" w:hAnsi="Courier New" w:cs="Courier New" w:hint="default"/>
+      </w:rPr>
+    </w:lvl>
+    <w:lvl w:ilvl="8" w:tplc="340A0005" w:tentative="1">
+      <w:start w:val="1"/>
+      <w:numFmt w:val="bullet"/>
+      <w:lvlText w:val=""/>
+      <w:lvlJc w:val="left"/>
+      <w:pPr>
+        <w:ind w:left="7200" w:hanging="360"/>
+      </w:pPr>
+      <w:rPr>
+        <w:rFonts w:ascii="Wingdings" w:hAnsi="Wingdings" w:hint="default"/>
+      </w:rPr>
+    </w:lvl>
+  </w:abstractNum>
+  <w:abstractNum w:abstractNumId="3" w15:restartNumberingAfterBreak="0">
     <w:nsid w:val="64112A91"/>
     <w:multiLevelType w:val="hybridMultilevel"/>
     <w:tmpl w:val="D73CB0C6"/>
@@ -1490,7 +2506,7 @@
       </w:rPr>
     </w:lvl>
   </w:abstractNum>
-  <w:abstractNum w:abstractNumId="2" w15:restartNumberingAfterBreak="0">
+  <w:abstractNum w:abstractNumId="4" w15:restartNumberingAfterBreak="0">
     <w:nsid w:val="6BE042A2"/>
     <w:multiLevelType w:val="hybridMultilevel"/>
     <w:tmpl w:val="F496AB2E"/>
@@ -1603,14 +2619,252 @@
       </w:rPr>
     </w:lvl>
   </w:abstractNum>
+  <w:abstractNum w:abstractNumId="5" w15:restartNumberingAfterBreak="0">
+    <w:nsid w:val="6EB4364F"/>
+    <w:multiLevelType w:val="hybridMultilevel"/>
+    <w:tmpl w:val="418CF896"/>
+    <w:lvl w:ilvl="0" w:tplc="340A0001">
+      <w:start w:val="1"/>
+      <w:numFmt w:val="bullet"/>
+      <w:lvlText w:val=""/>
+      <w:lvlJc w:val="left"/>
+      <w:pPr>
+        <w:ind w:left="720" w:hanging="360"/>
+      </w:pPr>
+      <w:rPr>
+        <w:rFonts w:ascii="Symbol" w:hAnsi="Symbol" w:hint="default"/>
+      </w:rPr>
+    </w:lvl>
+    <w:lvl w:ilvl="1" w:tplc="340A0003" w:tentative="1">
+      <w:start w:val="1"/>
+      <w:numFmt w:val="bullet"/>
+      <w:lvlText w:val="o"/>
+      <w:lvlJc w:val="left"/>
+      <w:pPr>
+        <w:ind w:left="1440" w:hanging="360"/>
+      </w:pPr>
+      <w:rPr>
+        <w:rFonts w:ascii="Courier New" w:hAnsi="Courier New" w:cs="Courier New" w:hint="default"/>
+      </w:rPr>
+    </w:lvl>
+    <w:lvl w:ilvl="2" w:tplc="340A0005" w:tentative="1">
+      <w:start w:val="1"/>
+      <w:numFmt w:val="bullet"/>
+      <w:lvlText w:val=""/>
+      <w:lvlJc w:val="left"/>
+      <w:pPr>
+        <w:ind w:left="2160" w:hanging="360"/>
+      </w:pPr>
+      <w:rPr>
+        <w:rFonts w:ascii="Wingdings" w:hAnsi="Wingdings" w:hint="default"/>
+      </w:rPr>
+    </w:lvl>
+    <w:lvl w:ilvl="3" w:tplc="340A0001" w:tentative="1">
+      <w:start w:val="1"/>
+      <w:numFmt w:val="bullet"/>
+      <w:lvlText w:val=""/>
+      <w:lvlJc w:val="left"/>
+      <w:pPr>
+        <w:ind w:left="2880" w:hanging="360"/>
+      </w:pPr>
+      <w:rPr>
+        <w:rFonts w:ascii="Symbol" w:hAnsi="Symbol" w:hint="default"/>
+      </w:rPr>
+    </w:lvl>
+    <w:lvl w:ilvl="4" w:tplc="340A0003" w:tentative="1">
+      <w:start w:val="1"/>
+      <w:numFmt w:val="bullet"/>
+      <w:lvlText w:val="o"/>
+      <w:lvlJc w:val="left"/>
+      <w:pPr>
+        <w:ind w:left="3600" w:hanging="360"/>
+      </w:pPr>
+      <w:rPr>
+        <w:rFonts w:ascii="Courier New" w:hAnsi="Courier New" w:cs="Courier New" w:hint="default"/>
+      </w:rPr>
+    </w:lvl>
+    <w:lvl w:ilvl="5" w:tplc="340A0005" w:tentative="1">
+      <w:start w:val="1"/>
+      <w:numFmt w:val="bullet"/>
+      <w:lvlText w:val=""/>
+      <w:lvlJc w:val="left"/>
+      <w:pPr>
+        <w:ind w:left="4320" w:hanging="360"/>
+      </w:pPr>
+      <w:rPr>
+        <w:rFonts w:ascii="Wingdings" w:hAnsi="Wingdings" w:hint="default"/>
+      </w:rPr>
+    </w:lvl>
+    <w:lvl w:ilvl="6" w:tplc="340A0001" w:tentative="1">
+      <w:start w:val="1"/>
+      <w:numFmt w:val="bullet"/>
+      <w:lvlText w:val=""/>
+      <w:lvlJc w:val="left"/>
+      <w:pPr>
+        <w:ind w:left="5040" w:hanging="360"/>
+      </w:pPr>
+      <w:rPr>
+        <w:rFonts w:ascii="Symbol" w:hAnsi="Symbol" w:hint="default"/>
+      </w:rPr>
+    </w:lvl>
+    <w:lvl w:ilvl="7" w:tplc="340A0003" w:tentative="1">
+      <w:start w:val="1"/>
+      <w:numFmt w:val="bullet"/>
+      <w:lvlText w:val="o"/>
+      <w:lvlJc w:val="left"/>
+      <w:pPr>
+        <w:ind w:left="5760" w:hanging="360"/>
+      </w:pPr>
+      <w:rPr>
+        <w:rFonts w:ascii="Courier New" w:hAnsi="Courier New" w:cs="Courier New" w:hint="default"/>
+      </w:rPr>
+    </w:lvl>
+    <w:lvl w:ilvl="8" w:tplc="340A0005" w:tentative="1">
+      <w:start w:val="1"/>
+      <w:numFmt w:val="bullet"/>
+      <w:lvlText w:val=""/>
+      <w:lvlJc w:val="left"/>
+      <w:pPr>
+        <w:ind w:left="6480" w:hanging="360"/>
+      </w:pPr>
+      <w:rPr>
+        <w:rFonts w:ascii="Wingdings" w:hAnsi="Wingdings" w:hint="default"/>
+      </w:rPr>
+    </w:lvl>
+  </w:abstractNum>
+  <w:abstractNum w:abstractNumId="6" w15:restartNumberingAfterBreak="0">
+    <w:nsid w:val="7E4B46F0"/>
+    <w:multiLevelType w:val="hybridMultilevel"/>
+    <w:tmpl w:val="4BB24B3A"/>
+    <w:lvl w:ilvl="0" w:tplc="340A000B">
+      <w:start w:val="1"/>
+      <w:numFmt w:val="bullet"/>
+      <w:lvlText w:val=""/>
+      <w:lvlJc w:val="left"/>
+      <w:pPr>
+        <w:ind w:left="1068" w:hanging="360"/>
+      </w:pPr>
+      <w:rPr>
+        <w:rFonts w:ascii="Wingdings" w:hAnsi="Wingdings" w:hint="default"/>
+      </w:rPr>
+    </w:lvl>
+    <w:lvl w:ilvl="1" w:tplc="340A0003" w:tentative="1">
+      <w:start w:val="1"/>
+      <w:numFmt w:val="bullet"/>
+      <w:lvlText w:val="o"/>
+      <w:lvlJc w:val="left"/>
+      <w:pPr>
+        <w:ind w:left="1788" w:hanging="360"/>
+      </w:pPr>
+      <w:rPr>
+        <w:rFonts w:ascii="Courier New" w:hAnsi="Courier New" w:cs="Courier New" w:hint="default"/>
+      </w:rPr>
+    </w:lvl>
+    <w:lvl w:ilvl="2" w:tplc="340A0005" w:tentative="1">
+      <w:start w:val="1"/>
+      <w:numFmt w:val="bullet"/>
+      <w:lvlText w:val=""/>
+      <w:lvlJc w:val="left"/>
+      <w:pPr>
+        <w:ind w:left="2508" w:hanging="360"/>
+      </w:pPr>
+      <w:rPr>
+        <w:rFonts w:ascii="Wingdings" w:hAnsi="Wingdings" w:hint="default"/>
+      </w:rPr>
+    </w:lvl>
+    <w:lvl w:ilvl="3" w:tplc="340A0001" w:tentative="1">
+      <w:start w:val="1"/>
+      <w:numFmt w:val="bullet"/>
+      <w:lvlText w:val=""/>
+      <w:lvlJc w:val="left"/>
+      <w:pPr>
+        <w:ind w:left="3228" w:hanging="360"/>
+      </w:pPr>
+      <w:rPr>
+        <w:rFonts w:ascii="Symbol" w:hAnsi="Symbol" w:hint="default"/>
+      </w:rPr>
+    </w:lvl>
+    <w:lvl w:ilvl="4" w:tplc="340A0003" w:tentative="1">
+      <w:start w:val="1"/>
+      <w:numFmt w:val="bullet"/>
+      <w:lvlText w:val="o"/>
+      <w:lvlJc w:val="left"/>
+      <w:pPr>
+        <w:ind w:left="3948" w:hanging="360"/>
+      </w:pPr>
+      <w:rPr>
+        <w:rFonts w:ascii="Courier New" w:hAnsi="Courier New" w:cs="Courier New" w:hint="default"/>
+      </w:rPr>
+    </w:lvl>
+    <w:lvl w:ilvl="5" w:tplc="340A0005" w:tentative="1">
+      <w:start w:val="1"/>
+      <w:numFmt w:val="bullet"/>
+      <w:lvlText w:val=""/>
+      <w:lvlJc w:val="left"/>
+      <w:pPr>
+        <w:ind w:left="4668" w:hanging="360"/>
+      </w:pPr>
+      <w:rPr>
+        <w:rFonts w:ascii="Wingdings" w:hAnsi="Wingdings" w:hint="default"/>
+      </w:rPr>
+    </w:lvl>
+    <w:lvl w:ilvl="6" w:tplc="340A0001" w:tentative="1">
+      <w:start w:val="1"/>
+      <w:numFmt w:val="bullet"/>
+      <w:lvlText w:val=""/>
+      <w:lvlJc w:val="left"/>
+      <w:pPr>
+        <w:ind w:left="5388" w:hanging="360"/>
+      </w:pPr>
+      <w:rPr>
+        <w:rFonts w:ascii="Symbol" w:hAnsi="Symbol" w:hint="default"/>
+      </w:rPr>
+    </w:lvl>
+    <w:lvl w:ilvl="7" w:tplc="340A0003" w:tentative="1">
+      <w:start w:val="1"/>
+      <w:numFmt w:val="bullet"/>
+      <w:lvlText w:val="o"/>
+      <w:lvlJc w:val="left"/>
+      <w:pPr>
+        <w:ind w:left="6108" w:hanging="360"/>
+      </w:pPr>
+      <w:rPr>
+        <w:rFonts w:ascii="Courier New" w:hAnsi="Courier New" w:cs="Courier New" w:hint="default"/>
+      </w:rPr>
+    </w:lvl>
+    <w:lvl w:ilvl="8" w:tplc="340A0005" w:tentative="1">
+      <w:start w:val="1"/>
+      <w:numFmt w:val="bullet"/>
+      <w:lvlText w:val=""/>
+      <w:lvlJc w:val="left"/>
+      <w:pPr>
+        <w:ind w:left="6828" w:hanging="360"/>
+      </w:pPr>
+      <w:rPr>
+        <w:rFonts w:ascii="Wingdings" w:hAnsi="Wingdings" w:hint="default"/>
+      </w:rPr>
+    </w:lvl>
+  </w:abstractNum>
   <w:num w:numId="1">
+    <w:abstractNumId w:val="3"/>
+  </w:num>
+  <w:num w:numId="2">
     <w:abstractNumId w:val="1"/>
   </w:num>
-  <w:num w:numId="2">
+  <w:num w:numId="3">
+    <w:abstractNumId w:val="4"/>
+  </w:num>
+  <w:num w:numId="4">
+    <w:abstractNumId w:val="5"/>
+  </w:num>
+  <w:num w:numId="5">
+    <w:abstractNumId w:val="2"/>
+  </w:num>
+  <w:num w:numId="6">
+    <w:abstractNumId w:val="6"/>
+  </w:num>
+  <w:num w:numId="7">
     <w:abstractNumId w:val="0"/>
-  </w:num>
-  <w:num w:numId="3">
-    <w:abstractNumId w:val="2"/>
   </w:num>
 </w:numbering>
 </file>

</xml_diff>